<commit_message>
added images to xd file
</commit_message>
<xml_diff>
--- a/project_info/Home ctrl assignment.docx
+++ b/project_info/Home ctrl assignment.docx
@@ -32,6 +32,40 @@
     <w:p>
       <w:pPr>
         <w:rPr>
+          <w:lang w:val="en-US"/>
+        </w:rPr>
+      </w:pPr>
+      <w:r>
+        <w:rPr>
+          <w:lang w:val="en-US"/>
+        </w:rPr>
+        <w:t>Vragen:</w:t>
+      </w:r>
+    </w:p>
+    <w:p>
+      <w:pPr>
+        <w:rPr>
+          <w:lang w:val="en-US"/>
+        </w:rPr>
+      </w:pPr>
+    </w:p>
+    <w:p>
+      <w:pPr>
+        <w:rPr>
+          <w:lang w:val="en-US"/>
+        </w:rPr>
+      </w:pPr>
+    </w:p>
+    <w:p>
+      <w:pPr>
+        <w:rPr>
+          <w:lang w:val="en-US"/>
+        </w:rPr>
+      </w:pPr>
+    </w:p>
+    <w:p>
+      <w:pPr>
+        <w:rPr>
           <w:sz w:val="28"/>
           <w:szCs w:val="28"/>
           <w:lang w:val="en-US"/>
@@ -65,15 +99,7 @@
     </w:p>
     <w:p>
       <w:r>
-        <w:t xml:space="preserve">Door bewustwording kunnen mensen hun gedrag aanpassen. Jullie gaan hiervoor een dashboard ontwikkelen en via een demohuisje laten zien hoe Internet of </w:t>
-      </w:r>
-      <w:proofErr w:type="spellStart"/>
-      <w:r>
-        <w:t>Things</w:t>
-      </w:r>
-      <w:proofErr w:type="spellEnd"/>
-      <w:r>
-        <w:t xml:space="preserve"> toegepast kan worden om energie te besparen. </w:t>
+        <w:t xml:space="preserve">Door bewustwording kunnen mensen hun gedrag aanpassen. Jullie gaan hiervoor een dashboard ontwikkelen en via een demohuisje laten zien hoe Internet of Things toegepast kan worden om energie te besparen. </w:t>
       </w:r>
     </w:p>
     <w:p>
@@ -98,584 +124,293 @@
           <w:lang w:val="en-US"/>
         </w:rPr>
       </w:pPr>
-      <w:proofErr w:type="spellStart"/>
       <w:r>
         <w:rPr>
           <w:sz w:val="28"/>
           <w:szCs w:val="28"/>
           <w:lang w:val="en-US"/>
         </w:rPr>
-        <w:t>Github</w:t>
-      </w:r>
-      <w:proofErr w:type="spellEnd"/>
-      <w:r>
+        <w:t>Github:</w:t>
+      </w:r>
+    </w:p>
+    <w:p>
+      <w:r>
+        <w:t xml:space="preserve">Jullie gaan de beroepsopdracht volgens de scrum-methode in 3 sprints opleveren. </w:t>
+      </w:r>
+    </w:p>
+    <w:p>
+      <w:r>
+        <w:t>Wat jullie ontwikkelen moet je regelmatig, minimaal elke les, committen naar Git.</w:t>
+      </w:r>
+    </w:p>
+    <w:p>
+      <w:pPr>
+        <w:rPr>
+          <w:lang w:val="en-US"/>
+        </w:rPr>
+      </w:pPr>
+    </w:p>
+    <w:p>
+      <w:pPr>
+        <w:rPr>
+          <w:lang w:val="en-US"/>
+        </w:rPr>
+      </w:pPr>
+    </w:p>
+    <w:p>
+      <w:pPr>
+        <w:rPr>
+          <w:lang w:val="en-US"/>
+        </w:rPr>
+      </w:pPr>
+    </w:p>
+    <w:p>
+      <w:pPr>
         <w:rPr>
           <w:sz w:val="28"/>
           <w:szCs w:val="28"/>
           <w:lang w:val="en-US"/>
         </w:rPr>
-        <w:t>:</w:t>
-      </w:r>
-    </w:p>
-    <w:p>
-      <w:r>
-        <w:t xml:space="preserve">Jullie gaan de beroepsopdracht volgens de scrum-methode in 3 sprints opleveren. </w:t>
-      </w:r>
-    </w:p>
-    <w:p>
-      <w:r>
-        <w:t xml:space="preserve">Wat jullie ontwikkelen moet je regelmatig, minimaal elke les, </w:t>
-      </w:r>
-      <w:proofErr w:type="spellStart"/>
-      <w:r>
-        <w:t>committen</w:t>
-      </w:r>
-      <w:proofErr w:type="spellEnd"/>
-      <w:r>
-        <w:t xml:space="preserve"> naar Git.</w:t>
-      </w:r>
-    </w:p>
-    <w:p>
-      <w:pPr>
-        <w:rPr>
-          <w:lang w:val="en-US"/>
-        </w:rPr>
-      </w:pPr>
-    </w:p>
-    <w:p>
-      <w:pPr>
-        <w:rPr>
-          <w:lang w:val="en-US"/>
-        </w:rPr>
-      </w:pPr>
-    </w:p>
-    <w:p>
-      <w:pPr>
-        <w:rPr>
-          <w:lang w:val="en-US"/>
-        </w:rPr>
-      </w:pPr>
-    </w:p>
-    <w:p>
-      <w:pPr>
+      </w:pPr>
+      <w:r>
         <w:rPr>
           <w:sz w:val="28"/>
           <w:szCs w:val="28"/>
           <w:lang w:val="en-US"/>
         </w:rPr>
-      </w:pPr>
-      <w:proofErr w:type="spellStart"/>
-      <w:r>
+        <w:t>Subjectief opdracht:</w:t>
+      </w:r>
+    </w:p>
+    <w:p>
+      <w:pPr>
+        <w:rPr>
+          <w:lang w:val="en-US"/>
+        </w:rPr>
+      </w:pPr>
+      <w:r>
+        <w:t>Maak m</w:t>
+      </w:r>
+      <w:r>
+        <w:t>ensen bewust van hun energiegebruik</w:t>
+      </w:r>
+      <w:r>
+        <w:t>.</w:t>
+      </w:r>
+    </w:p>
+    <w:p>
+      <w:r>
+        <w:rPr>
+          <w:lang w:val="en-US"/>
+        </w:rPr>
+        <w:t xml:space="preserve">Maak een dashboard om </w:t>
+      </w:r>
+      <w:r>
+        <w:t>mensen helpen hun energie te besparen.</w:t>
+      </w:r>
+    </w:p>
+    <w:p>
+      <w:r>
+        <w:t>Belangrijk is dat jullie in het design rekening houden met de gebruiker.</w:t>
+      </w:r>
+    </w:p>
+    <w:p/>
+    <w:p>
+      <w:pPr>
+        <w:rPr>
+          <w:lang w:val="en-US"/>
+        </w:rPr>
+      </w:pPr>
+    </w:p>
+    <w:p>
+      <w:pPr>
         <w:rPr>
           <w:sz w:val="28"/>
           <w:szCs w:val="28"/>
           <w:lang w:val="en-US"/>
         </w:rPr>
-        <w:t>Subjectief</w:t>
-      </w:r>
-      <w:proofErr w:type="spellEnd"/>
+      </w:pPr>
       <w:r>
         <w:rPr>
           <w:sz w:val="28"/>
           <w:szCs w:val="28"/>
           <w:lang w:val="en-US"/>
         </w:rPr>
+        <w:t>Objectief opdracht:</w:t>
+      </w:r>
+    </w:p>
+    <w:p>
+      <w:pPr>
+        <w:rPr>
+          <w:lang w:val="en-US"/>
+        </w:rPr>
+      </w:pPr>
+      <w:r>
+        <w:rPr>
+          <w:lang w:val="en-US"/>
+        </w:rPr>
+        <w:t xml:space="preserve">Maak een logo, een naam en een </w:t>
+      </w:r>
+      <w:r>
+        <w:t>slogan</w:t>
+      </w:r>
+      <w:r>
+        <w:rPr>
+          <w:lang w:val="en-US"/>
+        </w:rPr>
+        <w:t xml:space="preserve"> voor jullie bedrijf.</w:t>
+      </w:r>
+    </w:p>
+    <w:p>
+      <w:r>
+        <w:rPr>
+          <w:lang w:val="en-US"/>
+        </w:rPr>
+        <w:t xml:space="preserve">Maak </w:t>
+      </w:r>
+      <w:r>
+        <w:t>een miniatuur huisj</w:t>
+      </w:r>
+      <w:r>
+        <w:t>e</w:t>
+      </w:r>
+      <w:r>
+        <w:t>.</w:t>
+      </w:r>
+    </w:p>
+    <w:p>
+      <w:r>
+        <w:t>Maak een connectie (interactie) tussen het huisje en jullie dashboard maken.</w:t>
+      </w:r>
+    </w:p>
+    <w:p>
+      <w:pPr>
+        <w:rPr>
+          <w:lang w:val="en-US"/>
+        </w:rPr>
+      </w:pPr>
+      <w:r>
+        <w:lastRenderedPageBreak/>
+        <w:t>Geef de actuele tijd en datum boven het dashboard.</w:t>
+      </w:r>
+    </w:p>
+    <w:p>
+      <w:r>
+        <w:t>Update MA cloud elk 2 weken.</w:t>
+      </w:r>
+    </w:p>
+    <w:p>
+      <w:r>
+        <w:rPr>
+          <w:highlight w:val="green"/>
+        </w:rPr>
+        <w:t>Maak een trelloboard.</w:t>
+      </w:r>
+    </w:p>
+    <w:p>
+      <w:r>
+        <w:rPr>
+          <w:highlight w:val="green"/>
+        </w:rPr>
+        <w:t>Stuur MA cloud link</w:t>
+      </w:r>
+      <w:r>
         <w:t xml:space="preserve"> </w:t>
       </w:r>
-      <w:proofErr w:type="spellStart"/>
-      <w:r>
+    </w:p>
+    <w:p>
+      <w:pPr>
+        <w:rPr>
+          <w:lang w:val="en-US"/>
+        </w:rPr>
+      </w:pPr>
+    </w:p>
+    <w:p>
+      <w:pPr>
         <w:rPr>
           <w:sz w:val="28"/>
           <w:szCs w:val="28"/>
           <w:lang w:val="en-US"/>
         </w:rPr>
-        <w:t>opdracht</w:t>
-      </w:r>
-      <w:proofErr w:type="spellEnd"/>
-      <w:r>
+      </w:pPr>
+    </w:p>
+    <w:p/>
+    <w:p>
+      <w:pPr>
+        <w:rPr>
+          <w:lang w:val="en-US"/>
+        </w:rPr>
+      </w:pPr>
+    </w:p>
+    <w:p>
+      <w:pPr>
+        <w:rPr>
+          <w:lang w:val="en-US"/>
+        </w:rPr>
+      </w:pPr>
+    </w:p>
+    <w:p>
+      <w:pPr>
+        <w:rPr>
+          <w:lang w:val="en-US"/>
+        </w:rPr>
+      </w:pPr>
+    </w:p>
+    <w:p>
+      <w:pPr>
         <w:rPr>
           <w:sz w:val="28"/>
           <w:szCs w:val="28"/>
           <w:lang w:val="en-US"/>
         </w:rPr>
-        <w:t>:</w:t>
-      </w:r>
-    </w:p>
-    <w:p>
-      <w:pPr>
-        <w:rPr>
-          <w:lang w:val="en-US"/>
-        </w:rPr>
-      </w:pPr>
-      <w:r>
-        <w:t>Maak m</w:t>
-      </w:r>
-      <w:r>
-        <w:t>ensen bewust van hun energiegebruik</w:t>
-      </w:r>
-      <w:r>
-        <w:t>.</w:t>
-      </w:r>
-    </w:p>
-    <w:p>
-      <w:r>
-        <w:rPr>
-          <w:lang w:val="en-US"/>
-        </w:rPr>
-        <w:t xml:space="preserve">Maak </w:t>
-      </w:r>
-      <w:proofErr w:type="spellStart"/>
-      <w:r>
-        <w:rPr>
-          <w:lang w:val="en-US"/>
-        </w:rPr>
-        <w:t>een</w:t>
-      </w:r>
-      <w:proofErr w:type="spellEnd"/>
-      <w:r>
-        <w:rPr>
-          <w:lang w:val="en-US"/>
-        </w:rPr>
-        <w:t xml:space="preserve"> dashboard om </w:t>
-      </w:r>
-      <w:r>
-        <w:t>mensen helpen hun energie te besparen.</w:t>
-      </w:r>
-    </w:p>
-    <w:p>
-      <w:r>
-        <w:t>Belangrijk is dat jullie in het design rekening houden met de gebruiker.</w:t>
-      </w:r>
-    </w:p>
-    <w:p/>
-    <w:p>
-      <w:pPr>
-        <w:rPr>
-          <w:lang w:val="en-US"/>
-        </w:rPr>
-      </w:pPr>
-    </w:p>
-    <w:p>
-      <w:pPr>
+      </w:pPr>
+      <w:r>
         <w:rPr>
           <w:sz w:val="28"/>
           <w:szCs w:val="28"/>
           <w:lang w:val="en-US"/>
         </w:rPr>
-      </w:pPr>
-      <w:proofErr w:type="spellStart"/>
+        <w:t>Voorberijding voor eind</w:t>
+      </w:r>
       <w:r>
         <w:rPr>
           <w:sz w:val="28"/>
           <w:szCs w:val="28"/>
           <w:lang w:val="en-US"/>
         </w:rPr>
-        <w:t>Objectief</w:t>
-      </w:r>
-      <w:proofErr w:type="spellEnd"/>
+        <w:t xml:space="preserve"> presentatie</w:t>
+      </w:r>
       <w:r>
         <w:rPr>
           <w:sz w:val="28"/>
           <w:szCs w:val="28"/>
           <w:lang w:val="en-US"/>
         </w:rPr>
-        <w:t xml:space="preserve"> </w:t>
-      </w:r>
-      <w:proofErr w:type="spellStart"/>
-      <w:r>
+        <w:t>:</w:t>
+      </w:r>
+    </w:p>
+    <w:p>
+      <w:r>
+        <w:t xml:space="preserve">Lever de link naar de website in in je Gitrepo en in de teamsopdracht. </w:t>
+      </w:r>
+    </w:p>
+    <w:p>
+      <w:r>
+        <w:t>Lever de link in van jullie trello board.</w:t>
+      </w:r>
+    </w:p>
+    <w:p>
+      <w:pPr>
         <w:rPr>
           <w:sz w:val="28"/>
           <w:szCs w:val="28"/>
           <w:lang w:val="en-US"/>
         </w:rPr>
-        <w:t>opdracht</w:t>
-      </w:r>
-      <w:proofErr w:type="spellEnd"/>
-      <w:r>
-        <w:rPr>
-          <w:sz w:val="28"/>
-          <w:szCs w:val="28"/>
-          <w:lang w:val="en-US"/>
-        </w:rPr>
-        <w:t>:</w:t>
-      </w:r>
-    </w:p>
-    <w:p>
-      <w:pPr>
-        <w:rPr>
-          <w:lang w:val="en-US"/>
-        </w:rPr>
-      </w:pPr>
-      <w:r>
-        <w:rPr>
-          <w:lang w:val="en-US"/>
-        </w:rPr>
-        <w:t xml:space="preserve">Maak </w:t>
-      </w:r>
-      <w:proofErr w:type="spellStart"/>
-      <w:r>
-        <w:rPr>
-          <w:lang w:val="en-US"/>
-        </w:rPr>
-        <w:t>een</w:t>
-      </w:r>
-      <w:proofErr w:type="spellEnd"/>
-      <w:r>
-        <w:rPr>
-          <w:lang w:val="en-US"/>
-        </w:rPr>
-        <w:t xml:space="preserve"> logo, </w:t>
-      </w:r>
-      <w:proofErr w:type="spellStart"/>
-      <w:r>
-        <w:rPr>
-          <w:lang w:val="en-US"/>
-        </w:rPr>
-        <w:t>een</w:t>
-      </w:r>
-      <w:proofErr w:type="spellEnd"/>
-      <w:r>
-        <w:rPr>
-          <w:lang w:val="en-US"/>
-        </w:rPr>
-        <w:t xml:space="preserve"> naam </w:t>
-      </w:r>
-      <w:proofErr w:type="spellStart"/>
-      <w:r>
-        <w:rPr>
-          <w:lang w:val="en-US"/>
-        </w:rPr>
-        <w:t>en</w:t>
-      </w:r>
-      <w:proofErr w:type="spellEnd"/>
-      <w:r>
-        <w:rPr>
-          <w:lang w:val="en-US"/>
-        </w:rPr>
-        <w:t xml:space="preserve"> </w:t>
-      </w:r>
-      <w:proofErr w:type="spellStart"/>
-      <w:r>
-        <w:rPr>
-          <w:lang w:val="en-US"/>
-        </w:rPr>
-        <w:t>een</w:t>
-      </w:r>
-      <w:proofErr w:type="spellEnd"/>
-      <w:r>
-        <w:rPr>
-          <w:lang w:val="en-US"/>
-        </w:rPr>
-        <w:t xml:space="preserve"> </w:t>
-      </w:r>
-      <w:r>
-        <w:t>slogan</w:t>
-      </w:r>
-      <w:r>
-        <w:rPr>
-          <w:lang w:val="en-US"/>
-        </w:rPr>
-        <w:t xml:space="preserve"> </w:t>
-      </w:r>
-      <w:proofErr w:type="spellStart"/>
-      <w:r>
-        <w:rPr>
-          <w:lang w:val="en-US"/>
-        </w:rPr>
-        <w:t>voor</w:t>
-      </w:r>
-      <w:proofErr w:type="spellEnd"/>
-      <w:r>
-        <w:rPr>
-          <w:lang w:val="en-US"/>
-        </w:rPr>
-        <w:t xml:space="preserve"> </w:t>
-      </w:r>
-      <w:proofErr w:type="spellStart"/>
-      <w:r>
-        <w:rPr>
-          <w:lang w:val="en-US"/>
-        </w:rPr>
-        <w:t>jullie</w:t>
-      </w:r>
-      <w:proofErr w:type="spellEnd"/>
-      <w:r>
-        <w:rPr>
-          <w:lang w:val="en-US"/>
-        </w:rPr>
-        <w:t xml:space="preserve"> </w:t>
-      </w:r>
-      <w:proofErr w:type="spellStart"/>
-      <w:r>
-        <w:rPr>
-          <w:lang w:val="en-US"/>
-        </w:rPr>
-        <w:t>bedrijf</w:t>
-      </w:r>
-      <w:proofErr w:type="spellEnd"/>
-      <w:r>
-        <w:rPr>
-          <w:lang w:val="en-US"/>
-        </w:rPr>
-        <w:t>.</w:t>
-      </w:r>
-    </w:p>
-    <w:p>
-      <w:r>
-        <w:rPr>
-          <w:lang w:val="en-US"/>
-        </w:rPr>
-        <w:t xml:space="preserve">Maak </w:t>
-      </w:r>
-      <w:r>
-        <w:t>een miniatuur huisj</w:t>
-      </w:r>
-      <w:r>
-        <w:t>e</w:t>
-      </w:r>
-      <w:r>
-        <w:t>.</w:t>
-      </w:r>
-    </w:p>
-    <w:p>
-      <w:r>
-        <w:t>Maak een connectie (interactie) tussen het huisje en jullie dashboard maken.</w:t>
-      </w:r>
-    </w:p>
-    <w:p>
-      <w:pPr>
-        <w:rPr>
-          <w:lang w:val="en-US"/>
-        </w:rPr>
-      </w:pPr>
-      <w:r>
-        <w:t>Geef de actuele tijd en datum boven het dashboard.</w:t>
-      </w:r>
-    </w:p>
-    <w:p>
-      <w:r>
-        <w:t xml:space="preserve">Update MA </w:t>
-      </w:r>
-      <w:proofErr w:type="spellStart"/>
-      <w:r>
-        <w:t>cloud</w:t>
-      </w:r>
-      <w:proofErr w:type="spellEnd"/>
-      <w:r>
-        <w:t xml:space="preserve"> elk 2 weken.</w:t>
-      </w:r>
-    </w:p>
-    <w:p>
-      <w:r>
-        <w:rPr>
-          <w:highlight w:val="green"/>
-        </w:rPr>
-        <w:t xml:space="preserve">Maak een </w:t>
-      </w:r>
-      <w:proofErr w:type="spellStart"/>
-      <w:r>
-        <w:rPr>
-          <w:highlight w:val="green"/>
-        </w:rPr>
-        <w:t>trelloboard</w:t>
-      </w:r>
-      <w:proofErr w:type="spellEnd"/>
-      <w:r>
-        <w:rPr>
-          <w:highlight w:val="green"/>
-        </w:rPr>
-        <w:t>.</w:t>
-      </w:r>
-    </w:p>
-    <w:p>
-      <w:r>
-        <w:rPr>
-          <w:highlight w:val="green"/>
-        </w:rPr>
-        <w:t xml:space="preserve">Stuur MA </w:t>
-      </w:r>
-      <w:proofErr w:type="spellStart"/>
-      <w:r>
-        <w:rPr>
-          <w:highlight w:val="green"/>
-        </w:rPr>
-        <w:t>cloud</w:t>
-      </w:r>
-      <w:proofErr w:type="spellEnd"/>
-      <w:r>
-        <w:rPr>
-          <w:highlight w:val="green"/>
-        </w:rPr>
-        <w:t xml:space="preserve"> link</w:t>
-      </w:r>
-      <w:r>
-        <w:t xml:space="preserve"> </w:t>
-      </w:r>
-    </w:p>
-    <w:p>
-      <w:pPr>
-        <w:rPr>
-          <w:lang w:val="en-US"/>
-        </w:rPr>
-      </w:pPr>
-    </w:p>
-    <w:p>
-      <w:pPr>
-        <w:rPr>
-          <w:sz w:val="28"/>
-          <w:szCs w:val="28"/>
-          <w:lang w:val="en-US"/>
-        </w:rPr>
-      </w:pPr>
-    </w:p>
-    <w:p/>
-    <w:p>
-      <w:pPr>
-        <w:rPr>
-          <w:lang w:val="en-US"/>
-        </w:rPr>
-      </w:pPr>
-    </w:p>
-    <w:p>
-      <w:pPr>
-        <w:rPr>
-          <w:lang w:val="en-US"/>
-        </w:rPr>
-      </w:pPr>
-    </w:p>
-    <w:p>
-      <w:pPr>
-        <w:rPr>
-          <w:lang w:val="en-US"/>
-        </w:rPr>
-      </w:pPr>
-    </w:p>
-    <w:p>
-      <w:pPr>
-        <w:rPr>
-          <w:sz w:val="28"/>
-          <w:szCs w:val="28"/>
-          <w:lang w:val="en-US"/>
-        </w:rPr>
-      </w:pPr>
-      <w:r>
-        <w:rPr>
-          <w:sz w:val="28"/>
-          <w:szCs w:val="28"/>
-          <w:lang w:val="en-US"/>
-        </w:rPr>
-        <w:t xml:space="preserve">Voorberijding </w:t>
-      </w:r>
-      <w:proofErr w:type="spellStart"/>
-      <w:r>
-        <w:rPr>
-          <w:sz w:val="28"/>
-          <w:szCs w:val="28"/>
-          <w:lang w:val="en-US"/>
-        </w:rPr>
-        <w:t>voor</w:t>
-      </w:r>
-      <w:proofErr w:type="spellEnd"/>
-      <w:r>
-        <w:rPr>
-          <w:sz w:val="28"/>
-          <w:szCs w:val="28"/>
-          <w:lang w:val="en-US"/>
-        </w:rPr>
-        <w:t xml:space="preserve"> </w:t>
-      </w:r>
-      <w:proofErr w:type="spellStart"/>
-      <w:r>
-        <w:rPr>
-          <w:sz w:val="28"/>
-          <w:szCs w:val="28"/>
-          <w:lang w:val="en-US"/>
-        </w:rPr>
-        <w:t>eind</w:t>
-      </w:r>
-      <w:proofErr w:type="spellEnd"/>
-      <w:r>
-        <w:rPr>
-          <w:sz w:val="28"/>
-          <w:szCs w:val="28"/>
-          <w:lang w:val="en-US"/>
-        </w:rPr>
-        <w:t xml:space="preserve"> </w:t>
-      </w:r>
-      <w:proofErr w:type="spellStart"/>
-      <w:r>
-        <w:rPr>
-          <w:sz w:val="28"/>
-          <w:szCs w:val="28"/>
-          <w:lang w:val="en-US"/>
-        </w:rPr>
-        <w:t>presentatie</w:t>
-      </w:r>
-      <w:proofErr w:type="spellEnd"/>
-      <w:r>
-        <w:rPr>
-          <w:sz w:val="28"/>
-          <w:szCs w:val="28"/>
-          <w:lang w:val="en-US"/>
-        </w:rPr>
-        <w:t>:</w:t>
-      </w:r>
-    </w:p>
-    <w:p>
-      <w:r>
-        <w:t xml:space="preserve">Lever de link naar de website in </w:t>
-      </w:r>
-      <w:proofErr w:type="spellStart"/>
-      <w:r>
-        <w:t>in</w:t>
-      </w:r>
-      <w:proofErr w:type="spellEnd"/>
-      <w:r>
-        <w:t xml:space="preserve"> je </w:t>
-      </w:r>
-      <w:proofErr w:type="spellStart"/>
-      <w:r>
-        <w:t>Gitrepo</w:t>
-      </w:r>
-      <w:proofErr w:type="spellEnd"/>
-      <w:r>
-        <w:t xml:space="preserve"> en in de teamsopdracht. </w:t>
-      </w:r>
-    </w:p>
-    <w:p>
-      <w:r>
-        <w:t xml:space="preserve">Lever de link in van jullie </w:t>
-      </w:r>
-      <w:proofErr w:type="spellStart"/>
-      <w:r>
-        <w:t>trello</w:t>
-      </w:r>
-      <w:proofErr w:type="spellEnd"/>
-      <w:r>
-        <w:t xml:space="preserve"> board.</w:t>
-      </w:r>
-    </w:p>
-    <w:p>
-      <w:pPr>
-        <w:rPr>
-          <w:sz w:val="28"/>
-          <w:szCs w:val="28"/>
-          <w:lang w:val="en-US"/>
-        </w:rPr>
       </w:pPr>
       <w:r>
         <w:t>O</w:t>
       </w:r>
       <w:r>
-        <w:t xml:space="preserve">p de </w:t>
-      </w:r>
-      <w:proofErr w:type="gramStart"/>
-      <w:r>
-        <w:t>HTML pagina</w:t>
-      </w:r>
-      <w:proofErr w:type="gramEnd"/>
-      <w:r>
-        <w:t xml:space="preserve"> staan jullie namen</w:t>
+        <w:t>p de HTML pagina staan jullie namen</w:t>
       </w:r>
       <w:r>
         <w:t>.</w:t>
@@ -780,6 +515,7 @@
     </w:p>
     <w:p>
       <w:r>
+        <w:lastRenderedPageBreak/>
         <w:t xml:space="preserve">Lijst A Tonen van actuele data </w:t>
       </w:r>
     </w:p>
@@ -799,33 +535,170 @@
         <w:rPr>
           <w:highlight w:val="cyan"/>
         </w:rPr>
-        <w:t>5. De zonsopkomst en zonsondergang</w:t>
+        <w:t>5. De zonsopkomst en zonsondergan</w:t>
+      </w:r>
+      <w:r>
+        <w:rPr>
+          <w:highlight w:val="cyan"/>
+        </w:rPr>
+        <w:t>g</w:t>
       </w:r>
       <w:r>
         <w:t xml:space="preserve"> </w:t>
       </w:r>
+      <w:r>
+        <w:t>(</w:t>
+      </w:r>
+      <w:r>
+        <w:t>l</w:t>
+      </w:r>
+      <w:r>
+        <w:t>ichtsensoren)</w:t>
+      </w:r>
+      <w:r>
+        <w:t xml:space="preserve"> </w:t>
+      </w:r>
+      <w:r>
+        <w:t>(lijngrafiek</w:t>
+      </w:r>
+      <w:r>
+        <w:t>) (x = licht y = tijd)</w:t>
+      </w:r>
     </w:p>
     <w:p>
       <w:r>
         <w:rPr>
           <w:highlight w:val="green"/>
         </w:rPr>
-        <w:t>6. De weersverwachting</w:t>
+        <w:t>6. De weersverwachtin</w:t>
+      </w:r>
+      <w:r>
+        <w:rPr>
+          <w:highlight w:val="green"/>
+        </w:rPr>
+        <w:t>g</w:t>
+      </w:r>
+      <w:r>
+        <w:t xml:space="preserve"> (API</w:t>
+      </w:r>
+      <w:r>
+        <w:t xml:space="preserve"> gebruiken</w:t>
+      </w:r>
+      <w:r>
+        <w:t>)</w:t>
+      </w:r>
+    </w:p>
+    <w:p>
+      <w:r>
+        <w:t xml:space="preserve">7. Eigen inbreng </w:t>
+      </w:r>
+    </w:p>
+    <w:p/>
+    <w:p>
+      <w:r>
+        <w:t xml:space="preserve">Lijst B Grafieken </w:t>
+      </w:r>
+    </w:p>
+    <w:p>
+      <w:r>
+        <w:rPr>
+          <w:highlight w:val="cyan"/>
+        </w:rPr>
+        <w:t>1. Energieverbruik</w:t>
       </w:r>
       <w:r>
         <w:t xml:space="preserve"> </w:t>
       </w:r>
-    </w:p>
-    <w:p>
-      <w:r>
-        <w:lastRenderedPageBreak/>
-        <w:t xml:space="preserve">7. Eigen inbreng </w:t>
+      <w:r>
+        <w:t>(nummer)</w:t>
+      </w:r>
+    </w:p>
+    <w:p>
+      <w:r>
+        <w:rPr>
+          <w:highlight w:val="yellow"/>
+        </w:rPr>
+        <w:t>2. Buiten- en binnentemperatuur</w:t>
+      </w:r>
+      <w:r>
+        <w:t xml:space="preserve"> </w:t>
+      </w:r>
+      <w:r>
+        <w:t xml:space="preserve">(lijngrafiek) (x = </w:t>
+      </w:r>
+      <w:r>
+        <w:t>warmte</w:t>
+      </w:r>
+      <w:r>
+        <w:t xml:space="preserve"> y = tijd)</w:t>
+      </w:r>
+    </w:p>
+    <w:p>
+      <w:r>
+        <w:rPr>
+          <w:highlight w:val="green"/>
+        </w:rPr>
+        <w:t>3. Opbrengst energie van zonnepanele</w:t>
+      </w:r>
+      <w:r>
+        <w:rPr>
+          <w:highlight w:val="green"/>
+        </w:rPr>
+        <w:t>n</w:t>
+      </w:r>
+      <w:r>
+        <w:t xml:space="preserve"> </w:t>
+      </w:r>
+      <w:r>
+        <w:t>(lichtsensoren)</w:t>
+      </w:r>
+      <w:r>
+        <w:t xml:space="preserve"> </w:t>
+      </w:r>
+      <w:r>
+        <w:t xml:space="preserve">(lijngrafiek) (x = </w:t>
+      </w:r>
+      <w:r>
+        <w:t>energieopbrengst</w:t>
+      </w:r>
+      <w:r>
+        <w:t xml:space="preserve"> y = tijd)</w:t>
+      </w:r>
+      <w:r>
+        <w:t xml:space="preserve"> (dummy data)</w:t>
+      </w:r>
+    </w:p>
+    <w:p>
+      <w:r>
+        <w:t>4. Eigen inbreng</w:t>
       </w:r>
     </w:p>
     <w:p/>
     <w:p>
       <w:r>
-        <w:t xml:space="preserve">Lijst B Grafieken </w:t>
+        <w:t xml:space="preserve"> Lijst C Meten en/of regelen </w:t>
+      </w:r>
+    </w:p>
+    <w:p>
+      <w:r>
+        <w:t>(Visuele display, geel is aan donkerblauw is uit)</w:t>
+      </w:r>
+    </w:p>
+    <w:p>
+      <w:r>
+        <w:rPr>
+          <w:highlight w:val="yellow"/>
+        </w:rPr>
+        <w:t>1</w:t>
+      </w:r>
+      <w:r>
+        <w:rPr>
+          <w:highlight w:val="yellow"/>
+        </w:rPr>
+        <w:t>. Ik kan op het dashboard zien of een lamp, in het huisje, aan of uit is.</w:t>
+      </w:r>
+      <w:r>
+        <w:t xml:space="preserve"> </w:t>
       </w:r>
     </w:p>
     <w:p>
@@ -833,77 +706,25 @@
         <w:rPr>
           <w:highlight w:val="cyan"/>
         </w:rPr>
-        <w:t>1. Energieverbruik</w:t>
+        <w:t>2</w:t>
+      </w:r>
+      <w:r>
+        <w:rPr>
+          <w:highlight w:val="cyan"/>
+        </w:rPr>
+        <w:t>. Ik kan via het dashboard een lamp, in het huisje, aan of uit zetten.</w:t>
       </w:r>
       <w:r>
         <w:t xml:space="preserve"> </w:t>
       </w:r>
-    </w:p>
-    <w:p>
-      <w:r>
-        <w:rPr>
-          <w:highlight w:val="yellow"/>
-        </w:rPr>
-        <w:t>2. Buiten- en binnentemperatuur</w:t>
-      </w:r>
-      <w:r>
-        <w:t xml:space="preserve"> </w:t>
-      </w:r>
-    </w:p>
-    <w:p>
-      <w:r>
-        <w:rPr>
-          <w:highlight w:val="green"/>
-        </w:rPr>
-        <w:t>3. Opbrengst energie van zonnepanelen</w:t>
-      </w:r>
-      <w:r>
-        <w:t xml:space="preserve"> </w:t>
-      </w:r>
-    </w:p>
-    <w:p>
-      <w:r>
-        <w:t>4. Eigen inbreng</w:t>
-      </w:r>
-    </w:p>
-    <w:p/>
-    <w:p>
-      <w:r>
-        <w:t xml:space="preserve"> Lijst C Meten en/of regelen </w:t>
-      </w:r>
-    </w:p>
-    <w:p>
-      <w:r>
-        <w:rPr>
-          <w:highlight w:val="yellow"/>
-        </w:rPr>
-        <w:t>1</w:t>
-      </w:r>
-      <w:r>
-        <w:rPr>
-          <w:highlight w:val="yellow"/>
-        </w:rPr>
-        <w:t>. Ik kan op het dashboard zien of een lamp, in het huisje, aan of uit is.</w:t>
-      </w:r>
-      <w:r>
-        <w:t xml:space="preserve"> </w:t>
-      </w:r>
-    </w:p>
-    <w:p>
-      <w:r>
-        <w:rPr>
-          <w:highlight w:val="cyan"/>
-        </w:rPr>
-        <w:t>2</w:t>
-      </w:r>
-      <w:r>
-        <w:rPr>
-          <w:highlight w:val="cyan"/>
-        </w:rPr>
-        <w:t>. Ik kan via het dashboard een lamp, in het huisje, aan of uit zetten.</w:t>
-      </w:r>
-      <w:r>
-        <w:t xml:space="preserve"> </w:t>
+      <w:r>
+        <w:t>(</w:t>
+      </w:r>
+      <w:r>
+        <w:t>Knopje</w:t>
+      </w:r>
+      <w:r>
+        <w:t>)</w:t>
       </w:r>
     </w:p>
     <w:p>
@@ -942,7 +763,6 @@
           <w:szCs w:val="28"/>
         </w:rPr>
       </w:pPr>
-      <w:proofErr w:type="spellStart"/>
       <w:r>
         <w:rPr>
           <w:color w:val="0A2F41" w:themeColor="accent1" w:themeShade="80"/>
@@ -959,7 +779,6 @@
         </w:rPr>
         <w:t>ubrics</w:t>
       </w:r>
-      <w:proofErr w:type="spellEnd"/>
       <w:r>
         <w:rPr>
           <w:color w:val="0A2F41" w:themeColor="accent1" w:themeShade="80"/>
@@ -989,46 +808,6 @@
         <w:t>Design</w:t>
       </w:r>
     </w:p>
-    <w:p>
-      <w:r>
-        <w:t>Professionaliseren Andere units in periode 3</w:t>
-      </w:r>
-    </w:p>
-    <w:p>
-      <w:r>
-        <w:t>M3BWP (1 uur)&gt; Burgerschap</w:t>
-      </w:r>
-    </w:p>
-    <w:p>
-      <w:r>
-        <w:t>M3NED (1 uur)&gt; Nederlands</w:t>
-      </w:r>
-    </w:p>
-    <w:p>
-      <w:r>
-        <w:t>M3ENG (1 uur)&gt; Engels</w:t>
-      </w:r>
-    </w:p>
-    <w:p>
-      <w:r>
-        <w:t>M3REK (1 uur)&gt; Rekenen</w:t>
-      </w:r>
-    </w:p>
-    <w:p>
-      <w:r>
-        <w:t>M3Tava (1 uur)&gt; Taalvaardigheid</w:t>
-      </w:r>
-    </w:p>
-    <w:p>
-      <w:r>
-        <w:t>M3SLB (1 uur)&gt; Studieloopbaan begeleiding</w:t>
-      </w:r>
-    </w:p>
-    <w:p>
-      <w:r>
-        <w:t>M3FLEX (2 uur)&gt; A-Frame Tijdens deze lessen maken jullie kennis met een 3D web-omgeving.</w:t>
-      </w:r>
-    </w:p>
     <w:p/>
     <w:p>
       <w:r>
@@ -1037,50 +816,18 @@
     </w:p>
     <w:p>
       <w:r>
+        <w:t xml:space="preserve">M3BO&gt; realiseren van software, design, samenwerken, professionaliseren </w:t>
+      </w:r>
+    </w:p>
+    <w:p>
+      <w:r>
+        <w:t xml:space="preserve">M3SKILLS&gt; html/css, JavaScript, professionaliseren </w:t>
+      </w:r>
+    </w:p>
+    <w:p>
+      <w:r>
         <w:lastRenderedPageBreak/>
-        <w:t xml:space="preserve">M3BO&gt; realiseren van software, design, samenwerken, professionaliseren </w:t>
-      </w:r>
-    </w:p>
-    <w:p>
-      <w:r>
-        <w:t>M3SKILLS&gt; html/</w:t>
-      </w:r>
-      <w:proofErr w:type="spellStart"/>
-      <w:r>
-        <w:t>css</w:t>
-      </w:r>
-      <w:proofErr w:type="spellEnd"/>
-      <w:r>
-        <w:t xml:space="preserve">, </w:t>
-      </w:r>
-      <w:proofErr w:type="spellStart"/>
-      <w:r>
-        <w:t>JavaScript</w:t>
-      </w:r>
-      <w:proofErr w:type="spellEnd"/>
-      <w:r>
-        <w:t xml:space="preserve">, professionaliseren </w:t>
-      </w:r>
-    </w:p>
-    <w:p>
-      <w:r>
-        <w:t xml:space="preserve">M3PROG&gt; </w:t>
-      </w:r>
-      <w:proofErr w:type="spellStart"/>
-      <w:r>
-        <w:t>php</w:t>
-      </w:r>
-      <w:proofErr w:type="spellEnd"/>
-      <w:r>
-        <w:t xml:space="preserve">, </w:t>
-      </w:r>
-      <w:proofErr w:type="spellStart"/>
-      <w:r>
-        <w:t>Mysql</w:t>
-      </w:r>
-      <w:proofErr w:type="spellEnd"/>
-      <w:r>
-        <w:t xml:space="preserve">, professionaliseren </w:t>
+        <w:t xml:space="preserve">M3PROG&gt; php, Mysql, professionaliseren </w:t>
       </w:r>
     </w:p>
     <w:p>
@@ -1090,15 +837,7 @@
     </w:p>
     <w:p>
       <w:r>
-        <w:t>M3BWP (</w:t>
-      </w:r>
-      <w:proofErr w:type="spellStart"/>
-      <w:r>
-        <w:t>IoT</w:t>
-      </w:r>
-      <w:proofErr w:type="spellEnd"/>
-      <w:r>
-        <w:t>)&gt; IDE-gebruik</w:t>
+        <w:t>M3BWP (IoT)&gt; IDE-gebruik</w:t>
       </w:r>
     </w:p>
     <w:p/>
@@ -1109,7 +848,6 @@
         <w:rPr>
           <w:noProof/>
         </w:rPr>
-        <w:lastRenderedPageBreak/>
         <w:drawing>
           <wp:inline distT="0" distB="0" distL="0" distR="0" wp14:anchorId="25CE412E" wp14:editId="74A743B8">
             <wp:extent cx="4701947" cy="6614733"/>
@@ -1154,7 +892,6 @@
         <w:rPr>
           <w:noProof/>
         </w:rPr>
-        <w:lastRenderedPageBreak/>
         <w:drawing>
           <wp:inline distT="0" distB="0" distL="0" distR="0" wp14:anchorId="4FDDEB05" wp14:editId="0F8DFE5A">
             <wp:extent cx="4854361" cy="5387807"/>
@@ -1611,7 +1348,7 @@
   <w:style w:type="paragraph" w:default="1" w:styleId="Normal">
     <w:name w:val="Normal"/>
     <w:qFormat/>
-    <w:rsid w:val="00F9055E"/>
+    <w:rsid w:val="009E1DBA"/>
   </w:style>
   <w:style w:type="paragraph" w:styleId="Heading1">
     <w:name w:val="heading 1"/>

</xml_diff>

<commit_message>
images op xd toegevoegt
</commit_message>
<xml_diff>
--- a/project_info/Home ctrl assignment.docx
+++ b/project_info/Home ctrl assignment.docx
@@ -35,11 +35,19 @@
           <w:lang w:val="en-US"/>
         </w:rPr>
       </w:pPr>
-      <w:r>
-        <w:rPr>
-          <w:lang w:val="en-US"/>
-        </w:rPr>
-        <w:t>Vragen:</w:t>
+      <w:proofErr w:type="spellStart"/>
+      <w:r>
+        <w:rPr>
+          <w:lang w:val="en-US"/>
+        </w:rPr>
+        <w:t>Vragen</w:t>
+      </w:r>
+      <w:proofErr w:type="spellEnd"/>
+      <w:r>
+        <w:rPr>
+          <w:lang w:val="en-US"/>
+        </w:rPr>
+        <w:t>:</w:t>
       </w:r>
     </w:p>
     <w:p>
@@ -99,38 +107,56 @@
     </w:p>
     <w:p>
       <w:r>
-        <w:t xml:space="preserve">Door bewustwording kunnen mensen hun gedrag aanpassen. Jullie gaan hiervoor een dashboard ontwikkelen en via een demohuisje laten zien hoe Internet of Things toegepast kan worden om energie te besparen. </w:t>
-      </w:r>
-    </w:p>
-    <w:p>
-      <w:pPr>
-        <w:rPr>
-          <w:lang w:val="en-US"/>
-        </w:rPr>
-      </w:pPr>
-    </w:p>
-    <w:p>
-      <w:pPr>
-        <w:rPr>
-          <w:lang w:val="en-US"/>
-        </w:rPr>
-      </w:pPr>
-    </w:p>
-    <w:p>
-      <w:pPr>
-        <w:rPr>
-          <w:sz w:val="28"/>
-          <w:szCs w:val="28"/>
-          <w:lang w:val="en-US"/>
-        </w:rPr>
-      </w:pPr>
-      <w:r>
-        <w:rPr>
-          <w:sz w:val="28"/>
-          <w:szCs w:val="28"/>
-          <w:lang w:val="en-US"/>
-        </w:rPr>
-        <w:t>Github:</w:t>
+        <w:t xml:space="preserve">Door bewustwording kunnen mensen hun gedrag aanpassen. Jullie gaan hiervoor een dashboard ontwikkelen en via een demohuisje laten zien hoe Internet of </w:t>
+      </w:r>
+      <w:proofErr w:type="spellStart"/>
+      <w:r>
+        <w:t>Things</w:t>
+      </w:r>
+      <w:proofErr w:type="spellEnd"/>
+      <w:r>
+        <w:t xml:space="preserve"> toegepast kan worden om energie te besparen. </w:t>
+      </w:r>
+    </w:p>
+    <w:p>
+      <w:pPr>
+        <w:rPr>
+          <w:lang w:val="en-US"/>
+        </w:rPr>
+      </w:pPr>
+    </w:p>
+    <w:p>
+      <w:pPr>
+        <w:rPr>
+          <w:lang w:val="en-US"/>
+        </w:rPr>
+      </w:pPr>
+    </w:p>
+    <w:p>
+      <w:pPr>
+        <w:rPr>
+          <w:sz w:val="28"/>
+          <w:szCs w:val="28"/>
+          <w:lang w:val="en-US"/>
+        </w:rPr>
+      </w:pPr>
+      <w:proofErr w:type="spellStart"/>
+      <w:r>
+        <w:rPr>
+          <w:sz w:val="28"/>
+          <w:szCs w:val="28"/>
+          <w:lang w:val="en-US"/>
+        </w:rPr>
+        <w:t>Github</w:t>
+      </w:r>
+      <w:proofErr w:type="spellEnd"/>
+      <w:r>
+        <w:rPr>
+          <w:sz w:val="28"/>
+          <w:szCs w:val="28"/>
+          <w:lang w:val="en-US"/>
+        </w:rPr>
+        <w:t>:</w:t>
       </w:r>
     </w:p>
     <w:p>
@@ -140,45 +166,81 @@
     </w:p>
     <w:p>
       <w:r>
-        <w:t>Wat jullie ontwikkelen moet je regelmatig, minimaal elke les, committen naar Git.</w:t>
-      </w:r>
-    </w:p>
-    <w:p>
-      <w:pPr>
-        <w:rPr>
-          <w:lang w:val="en-US"/>
-        </w:rPr>
-      </w:pPr>
-    </w:p>
-    <w:p>
-      <w:pPr>
-        <w:rPr>
-          <w:lang w:val="en-US"/>
-        </w:rPr>
-      </w:pPr>
-    </w:p>
-    <w:p>
-      <w:pPr>
-        <w:rPr>
-          <w:lang w:val="en-US"/>
-        </w:rPr>
-      </w:pPr>
-    </w:p>
-    <w:p>
-      <w:pPr>
-        <w:rPr>
-          <w:sz w:val="28"/>
-          <w:szCs w:val="28"/>
-          <w:lang w:val="en-US"/>
-        </w:rPr>
-      </w:pPr>
-      <w:r>
-        <w:rPr>
-          <w:sz w:val="28"/>
-          <w:szCs w:val="28"/>
-          <w:lang w:val="en-US"/>
-        </w:rPr>
-        <w:t>Subjectief opdracht:</w:t>
+        <w:t xml:space="preserve">Wat jullie ontwikkelen moet je regelmatig, minimaal elke les, </w:t>
+      </w:r>
+      <w:proofErr w:type="spellStart"/>
+      <w:r>
+        <w:t>committen</w:t>
+      </w:r>
+      <w:proofErr w:type="spellEnd"/>
+      <w:r>
+        <w:t xml:space="preserve"> naar Git.</w:t>
+      </w:r>
+    </w:p>
+    <w:p>
+      <w:pPr>
+        <w:rPr>
+          <w:lang w:val="en-US"/>
+        </w:rPr>
+      </w:pPr>
+    </w:p>
+    <w:p>
+      <w:pPr>
+        <w:rPr>
+          <w:lang w:val="en-US"/>
+        </w:rPr>
+      </w:pPr>
+    </w:p>
+    <w:p>
+      <w:pPr>
+        <w:rPr>
+          <w:lang w:val="en-US"/>
+        </w:rPr>
+      </w:pPr>
+    </w:p>
+    <w:p>
+      <w:pPr>
+        <w:rPr>
+          <w:sz w:val="28"/>
+          <w:szCs w:val="28"/>
+          <w:lang w:val="en-US"/>
+        </w:rPr>
+      </w:pPr>
+      <w:proofErr w:type="spellStart"/>
+      <w:r>
+        <w:rPr>
+          <w:sz w:val="28"/>
+          <w:szCs w:val="28"/>
+          <w:lang w:val="en-US"/>
+        </w:rPr>
+        <w:t>Subjectief</w:t>
+      </w:r>
+      <w:proofErr w:type="spellEnd"/>
+      <w:r>
+        <w:rPr>
+          <w:sz w:val="28"/>
+          <w:szCs w:val="28"/>
+          <w:lang w:val="en-US"/>
+        </w:rPr>
+        <w:t xml:space="preserve"> </w:t>
+      </w:r>
+      <w:proofErr w:type="spellStart"/>
+      <w:r>
+        <w:rPr>
+          <w:sz w:val="28"/>
+          <w:szCs w:val="28"/>
+          <w:lang w:val="en-US"/>
+        </w:rPr>
+        <w:t>opdracht</w:t>
+      </w:r>
+      <w:proofErr w:type="spellEnd"/>
+      <w:r>
+        <w:rPr>
+          <w:sz w:val="28"/>
+          <w:szCs w:val="28"/>
+          <w:lang w:val="en-US"/>
+        </w:rPr>
+        <w:t>:</w:t>
       </w:r>
     </w:p>
     <w:p>
@@ -202,7 +264,21 @@
         <w:rPr>
           <w:lang w:val="en-US"/>
         </w:rPr>
-        <w:t xml:space="preserve">Maak een dashboard om </w:t>
+        <w:t xml:space="preserve">Maak </w:t>
+      </w:r>
+      <w:proofErr w:type="spellStart"/>
+      <w:r>
+        <w:rPr>
+          <w:lang w:val="en-US"/>
+        </w:rPr>
+        <w:t>een</w:t>
+      </w:r>
+      <w:proofErr w:type="spellEnd"/>
+      <w:r>
+        <w:rPr>
+          <w:lang w:val="en-US"/>
+        </w:rPr>
+        <w:t xml:space="preserve"> dashboard om </w:t>
       </w:r>
       <w:r>
         <w:t>mensen helpen hun energie te besparen.</w:t>
@@ -229,26 +305,110 @@
           <w:lang w:val="en-US"/>
         </w:rPr>
       </w:pPr>
-      <w:r>
-        <w:rPr>
-          <w:sz w:val="28"/>
-          <w:szCs w:val="28"/>
-          <w:lang w:val="en-US"/>
-        </w:rPr>
-        <w:t>Objectief opdracht:</w:t>
-      </w:r>
-    </w:p>
-    <w:p>
-      <w:pPr>
-        <w:rPr>
-          <w:lang w:val="en-US"/>
-        </w:rPr>
-      </w:pPr>
-      <w:r>
-        <w:rPr>
-          <w:lang w:val="en-US"/>
-        </w:rPr>
-        <w:t xml:space="preserve">Maak een logo, een naam en een </w:t>
+      <w:proofErr w:type="spellStart"/>
+      <w:r>
+        <w:rPr>
+          <w:sz w:val="28"/>
+          <w:szCs w:val="28"/>
+          <w:lang w:val="en-US"/>
+        </w:rPr>
+        <w:t>Objectief</w:t>
+      </w:r>
+      <w:proofErr w:type="spellEnd"/>
+      <w:r>
+        <w:rPr>
+          <w:sz w:val="28"/>
+          <w:szCs w:val="28"/>
+          <w:lang w:val="en-US"/>
+        </w:rPr>
+        <w:t xml:space="preserve"> </w:t>
+      </w:r>
+      <w:proofErr w:type="spellStart"/>
+      <w:r>
+        <w:rPr>
+          <w:sz w:val="28"/>
+          <w:szCs w:val="28"/>
+          <w:lang w:val="en-US"/>
+        </w:rPr>
+        <w:t>opdracht</w:t>
+      </w:r>
+      <w:proofErr w:type="spellEnd"/>
+      <w:r>
+        <w:rPr>
+          <w:sz w:val="28"/>
+          <w:szCs w:val="28"/>
+          <w:lang w:val="en-US"/>
+        </w:rPr>
+        <w:t>:</w:t>
+      </w:r>
+    </w:p>
+    <w:p>
+      <w:pPr>
+        <w:rPr>
+          <w:lang w:val="en-US"/>
+        </w:rPr>
+      </w:pPr>
+      <w:r>
+        <w:rPr>
+          <w:lang w:val="en-US"/>
+        </w:rPr>
+        <w:t xml:space="preserve">Maak </w:t>
+      </w:r>
+      <w:proofErr w:type="spellStart"/>
+      <w:r>
+        <w:rPr>
+          <w:lang w:val="en-US"/>
+        </w:rPr>
+        <w:t>een</w:t>
+      </w:r>
+      <w:proofErr w:type="spellEnd"/>
+      <w:r>
+        <w:rPr>
+          <w:lang w:val="en-US"/>
+        </w:rPr>
+        <w:t xml:space="preserve"> logo, </w:t>
+      </w:r>
+      <w:proofErr w:type="spellStart"/>
+      <w:r>
+        <w:rPr>
+          <w:lang w:val="en-US"/>
+        </w:rPr>
+        <w:t>een</w:t>
+      </w:r>
+      <w:proofErr w:type="spellEnd"/>
+      <w:r>
+        <w:rPr>
+          <w:lang w:val="en-US"/>
+        </w:rPr>
+        <w:t xml:space="preserve"> naam </w:t>
+      </w:r>
+      <w:proofErr w:type="spellStart"/>
+      <w:r>
+        <w:rPr>
+          <w:lang w:val="en-US"/>
+        </w:rPr>
+        <w:t>en</w:t>
+      </w:r>
+      <w:proofErr w:type="spellEnd"/>
+      <w:r>
+        <w:rPr>
+          <w:lang w:val="en-US"/>
+        </w:rPr>
+        <w:t xml:space="preserve"> </w:t>
+      </w:r>
+      <w:proofErr w:type="spellStart"/>
+      <w:r>
+        <w:rPr>
+          <w:lang w:val="en-US"/>
+        </w:rPr>
+        <w:t>een</w:t>
+      </w:r>
+      <w:proofErr w:type="spellEnd"/>
+      <w:r>
+        <w:rPr>
+          <w:lang w:val="en-US"/>
+        </w:rPr>
+        <w:t xml:space="preserve"> </w:t>
       </w:r>
       <w:r>
         <w:t>slogan</w:t>
@@ -257,7 +417,49 @@
         <w:rPr>
           <w:lang w:val="en-US"/>
         </w:rPr>
-        <w:t xml:space="preserve"> voor jullie bedrijf.</w:t>
+        <w:t xml:space="preserve"> </w:t>
+      </w:r>
+      <w:proofErr w:type="spellStart"/>
+      <w:r>
+        <w:rPr>
+          <w:lang w:val="en-US"/>
+        </w:rPr>
+        <w:t>voor</w:t>
+      </w:r>
+      <w:proofErr w:type="spellEnd"/>
+      <w:r>
+        <w:rPr>
+          <w:lang w:val="en-US"/>
+        </w:rPr>
+        <w:t xml:space="preserve"> </w:t>
+      </w:r>
+      <w:proofErr w:type="spellStart"/>
+      <w:r>
+        <w:rPr>
+          <w:lang w:val="en-US"/>
+        </w:rPr>
+        <w:t>jullie</w:t>
+      </w:r>
+      <w:proofErr w:type="spellEnd"/>
+      <w:r>
+        <w:rPr>
+          <w:lang w:val="en-US"/>
+        </w:rPr>
+        <w:t xml:space="preserve"> </w:t>
+      </w:r>
+      <w:proofErr w:type="spellStart"/>
+      <w:r>
+        <w:rPr>
+          <w:lang w:val="en-US"/>
+        </w:rPr>
+        <w:t>bedrijf</w:t>
+      </w:r>
+      <w:proofErr w:type="spellEnd"/>
+      <w:r>
+        <w:rPr>
+          <w:lang w:val="en-US"/>
+        </w:rPr>
+        <w:t>.</w:t>
       </w:r>
     </w:p>
     <w:p>
@@ -295,7 +497,15 @@
     </w:p>
     <w:p>
       <w:r>
-        <w:t>Update MA cloud elk 2 weken.</w:t>
+        <w:t xml:space="preserve">Update MA </w:t>
+      </w:r>
+      <w:proofErr w:type="spellStart"/>
+      <w:r>
+        <w:t>cloud</w:t>
+      </w:r>
+      <w:proofErr w:type="spellEnd"/>
+      <w:r>
+        <w:t xml:space="preserve"> elk 2 weken.</w:t>
       </w:r>
     </w:p>
     <w:p>
@@ -303,15 +513,43 @@
         <w:rPr>
           <w:highlight w:val="green"/>
         </w:rPr>
-        <w:t>Maak een trelloboard.</w:t>
-      </w:r>
-    </w:p>
-    <w:p>
+        <w:t xml:space="preserve">Maak een </w:t>
+      </w:r>
+      <w:proofErr w:type="spellStart"/>
       <w:r>
         <w:rPr>
           <w:highlight w:val="green"/>
         </w:rPr>
-        <w:t>Stuur MA cloud link</w:t>
+        <w:t>trelloboard</w:t>
+      </w:r>
+      <w:proofErr w:type="spellEnd"/>
+      <w:r>
+        <w:rPr>
+          <w:highlight w:val="green"/>
+        </w:rPr>
+        <w:t>.</w:t>
+      </w:r>
+    </w:p>
+    <w:p>
+      <w:r>
+        <w:rPr>
+          <w:highlight w:val="green"/>
+        </w:rPr>
+        <w:t xml:space="preserve">Stuur MA </w:t>
+      </w:r>
+      <w:proofErr w:type="spellStart"/>
+      <w:r>
+        <w:rPr>
+          <w:highlight w:val="green"/>
+        </w:rPr>
+        <w:t>cloud</w:t>
+      </w:r>
+      <w:proofErr w:type="spellEnd"/>
+      <w:r>
+        <w:rPr>
+          <w:highlight w:val="green"/>
+        </w:rPr>
+        <w:t xml:space="preserve"> link</w:t>
       </w:r>
       <w:r>
         <w:t xml:space="preserve"> </w:t>
@@ -369,16 +607,54 @@
           <w:szCs w:val="28"/>
           <w:lang w:val="en-US"/>
         </w:rPr>
-        <w:t>Voorberijding voor eind</w:t>
-      </w:r>
-      <w:r>
-        <w:rPr>
-          <w:sz w:val="28"/>
-          <w:szCs w:val="28"/>
-          <w:lang w:val="en-US"/>
-        </w:rPr>
-        <w:t xml:space="preserve"> presentatie</w:t>
-      </w:r>
+        <w:t xml:space="preserve">Voorberijding </w:t>
+      </w:r>
+      <w:proofErr w:type="spellStart"/>
+      <w:r>
+        <w:rPr>
+          <w:sz w:val="28"/>
+          <w:szCs w:val="28"/>
+          <w:lang w:val="en-US"/>
+        </w:rPr>
+        <w:t>voor</w:t>
+      </w:r>
+      <w:proofErr w:type="spellEnd"/>
+      <w:r>
+        <w:rPr>
+          <w:sz w:val="28"/>
+          <w:szCs w:val="28"/>
+          <w:lang w:val="en-US"/>
+        </w:rPr>
+        <w:t xml:space="preserve"> </w:t>
+      </w:r>
+      <w:proofErr w:type="spellStart"/>
+      <w:r>
+        <w:rPr>
+          <w:sz w:val="28"/>
+          <w:szCs w:val="28"/>
+          <w:lang w:val="en-US"/>
+        </w:rPr>
+        <w:t>eind</w:t>
+      </w:r>
+      <w:proofErr w:type="spellEnd"/>
+      <w:r>
+        <w:rPr>
+          <w:sz w:val="28"/>
+          <w:szCs w:val="28"/>
+          <w:lang w:val="en-US"/>
+        </w:rPr>
+        <w:t xml:space="preserve"> </w:t>
+      </w:r>
+      <w:proofErr w:type="spellStart"/>
+      <w:r>
+        <w:rPr>
+          <w:sz w:val="28"/>
+          <w:szCs w:val="28"/>
+          <w:lang w:val="en-US"/>
+        </w:rPr>
+        <w:t>presentatie</w:t>
+      </w:r>
+      <w:proofErr w:type="spellEnd"/>
       <w:r>
         <w:rPr>
           <w:sz w:val="28"/>
@@ -390,12 +666,36 @@
     </w:p>
     <w:p>
       <w:r>
-        <w:t xml:space="preserve">Lever de link naar de website in in je Gitrepo en in de teamsopdracht. </w:t>
-      </w:r>
-    </w:p>
-    <w:p>
-      <w:r>
-        <w:t>Lever de link in van jullie trello board.</w:t>
+        <w:t xml:space="preserve">Lever de link naar de website in </w:t>
+      </w:r>
+      <w:proofErr w:type="spellStart"/>
+      <w:r>
+        <w:t>in</w:t>
+      </w:r>
+      <w:proofErr w:type="spellEnd"/>
+      <w:r>
+        <w:t xml:space="preserve"> je </w:t>
+      </w:r>
+      <w:proofErr w:type="spellStart"/>
+      <w:r>
+        <w:t>Gitrepo</w:t>
+      </w:r>
+      <w:proofErr w:type="spellEnd"/>
+      <w:r>
+        <w:t xml:space="preserve"> en in de teamsopdracht. </w:t>
+      </w:r>
+    </w:p>
+    <w:p>
+      <w:r>
+        <w:t xml:space="preserve">Lever de link in van jullie </w:t>
+      </w:r>
+      <w:proofErr w:type="spellStart"/>
+      <w:r>
+        <w:t>trello</w:t>
+      </w:r>
+      <w:proofErr w:type="spellEnd"/>
+      <w:r>
+        <w:t xml:space="preserve"> board.</w:t>
       </w:r>
     </w:p>
     <w:p>
@@ -616,9 +916,44 @@
     <w:p>
       <w:r>
         <w:rPr>
+          <w:highlight w:val="green"/>
+        </w:rPr>
+        <w:t>2</w:t>
+      </w:r>
+      <w:r>
+        <w:rPr>
+          <w:highlight w:val="green"/>
+        </w:rPr>
+        <w:t>. Opbrengst energie van zonnepanele</w:t>
+      </w:r>
+      <w:r>
+        <w:rPr>
+          <w:highlight w:val="green"/>
+        </w:rPr>
+        <w:t>n</w:t>
+      </w:r>
+      <w:r>
+        <w:t xml:space="preserve"> </w:t>
+      </w:r>
+      <w:r>
+        <w:t>(lichtsensoren)</w:t>
+      </w:r>
+      <w:r>
+        <w:t>(nummer) (dummy data)</w:t>
+      </w:r>
+    </w:p>
+    <w:p>
+      <w:r>
+        <w:rPr>
           <w:highlight w:val="yellow"/>
         </w:rPr>
-        <w:t>2. Buiten- en binnentemperatuur</w:t>
+        <w:t>3</w:t>
+      </w:r>
+      <w:r>
+        <w:rPr>
+          <w:highlight w:val="yellow"/>
+        </w:rPr>
+        <w:t>. Buiten- en binnentemperatuur</w:t>
       </w:r>
       <w:r>
         <w:t xml:space="preserve"> </w:t>
@@ -631,41 +966,6 @@
       </w:r>
       <w:r>
         <w:t xml:space="preserve"> y = tijd)</w:t>
-      </w:r>
-    </w:p>
-    <w:p>
-      <w:r>
-        <w:rPr>
-          <w:highlight w:val="green"/>
-        </w:rPr>
-        <w:t>3. Opbrengst energie van zonnepanele</w:t>
-      </w:r>
-      <w:r>
-        <w:rPr>
-          <w:highlight w:val="green"/>
-        </w:rPr>
-        <w:t>n</w:t>
-      </w:r>
-      <w:r>
-        <w:t xml:space="preserve"> </w:t>
-      </w:r>
-      <w:r>
-        <w:t>(lichtsensoren)</w:t>
-      </w:r>
-      <w:r>
-        <w:t xml:space="preserve"> </w:t>
-      </w:r>
-      <w:r>
-        <w:t xml:space="preserve">(lijngrafiek) (x = </w:t>
-      </w:r>
-      <w:r>
-        <w:t>energieopbrengst</w:t>
-      </w:r>
-      <w:r>
-        <w:t xml:space="preserve"> y = tijd)</w:t>
-      </w:r>
-      <w:r>
-        <w:t xml:space="preserve"> (dummy data)</w:t>
       </w:r>
     </w:p>
     <w:p>
@@ -763,6 +1063,7 @@
           <w:szCs w:val="28"/>
         </w:rPr>
       </w:pPr>
+      <w:proofErr w:type="spellStart"/>
       <w:r>
         <w:rPr>
           <w:color w:val="0A2F41" w:themeColor="accent1" w:themeShade="80"/>
@@ -779,6 +1080,7 @@
         </w:rPr>
         <w:t>ubrics</w:t>
       </w:r>
+      <w:proofErr w:type="spellEnd"/>
       <w:r>
         <w:rPr>
           <w:color w:val="0A2F41" w:themeColor="accent1" w:themeShade="80"/>
@@ -821,23 +1123,63 @@
     </w:p>
     <w:p>
       <w:r>
-        <w:t xml:space="preserve">M3SKILLS&gt; html/css, JavaScript, professionaliseren </w:t>
+        <w:t>M3SKILLS&gt; html/</w:t>
+      </w:r>
+      <w:proofErr w:type="spellStart"/>
+      <w:r>
+        <w:t>css</w:t>
+      </w:r>
+      <w:proofErr w:type="spellEnd"/>
+      <w:r>
+        <w:t xml:space="preserve">, </w:t>
+      </w:r>
+      <w:proofErr w:type="spellStart"/>
+      <w:r>
+        <w:t>JavaScript</w:t>
+      </w:r>
+      <w:proofErr w:type="spellEnd"/>
+      <w:r>
+        <w:t xml:space="preserve">, professionaliseren </w:t>
+      </w:r>
+    </w:p>
+    <w:p>
+      <w:r>
+        <w:t xml:space="preserve">M3PROG&gt; </w:t>
+      </w:r>
+      <w:proofErr w:type="spellStart"/>
+      <w:r>
+        <w:t>php</w:t>
+      </w:r>
+      <w:proofErr w:type="spellEnd"/>
+      <w:r>
+        <w:t xml:space="preserve">, </w:t>
+      </w:r>
+      <w:proofErr w:type="spellStart"/>
+      <w:r>
+        <w:t>Mysql</w:t>
+      </w:r>
+      <w:proofErr w:type="spellEnd"/>
+      <w:r>
+        <w:t xml:space="preserve">, professionaliseren </w:t>
       </w:r>
     </w:p>
     <w:p>
       <w:r>
         <w:lastRenderedPageBreak/>
-        <w:t xml:space="preserve">M3PROG&gt; php, Mysql, professionaliseren </w:t>
-      </w:r>
-    </w:p>
-    <w:p>
-      <w:r>
         <w:t xml:space="preserve">M3BWP&gt; samenwerken, professionaliseren </w:t>
       </w:r>
     </w:p>
     <w:p>
       <w:r>
-        <w:t>M3BWP (IoT)&gt; IDE-gebruik</w:t>
+        <w:t>M3BWP (</w:t>
+      </w:r>
+      <w:proofErr w:type="spellStart"/>
+      <w:r>
+        <w:t>IoT</w:t>
+      </w:r>
+      <w:proofErr w:type="spellEnd"/>
+      <w:r>
+        <w:t>)&gt; IDE-gebruik</w:t>
       </w:r>
     </w:p>
     <w:p/>
@@ -892,6 +1234,7 @@
         <w:rPr>
           <w:noProof/>
         </w:rPr>
+        <w:lastRenderedPageBreak/>
         <w:drawing>
           <wp:inline distT="0" distB="0" distL="0" distR="0" wp14:anchorId="4FDDEB05" wp14:editId="0F8DFE5A">
             <wp:extent cx="4854361" cy="5387807"/>

</xml_diff>

<commit_message>
desgin voor dashboard gemaakt
</commit_message>
<xml_diff>
--- a/project_info/Home ctrl assignment.docx
+++ b/project_info/Home ctrl assignment.docx
@@ -51,6 +51,41 @@
       </w:r>
     </w:p>
     <w:p>
+      <w:r>
+        <w:t xml:space="preserve">Context: </w:t>
+      </w:r>
+      <w:r>
+        <w:rPr>
+          <w:highlight w:val="green"/>
+        </w:rPr>
+        <w:t>“</w:t>
+      </w:r>
+      <w:r>
+        <w:rPr>
+          <w:highlight w:val="green"/>
+        </w:rPr>
+        <w:t>6. De weersverwachtin</w:t>
+      </w:r>
+      <w:r>
+        <w:rPr>
+          <w:highlight w:val="green"/>
+        </w:rPr>
+        <w:t>g</w:t>
+      </w:r>
+      <w:r>
+        <w:t xml:space="preserve"> (API</w:t>
+      </w:r>
+      <w:r>
+        <w:t xml:space="preserve"> gebruiken</w:t>
+      </w:r>
+      <w:r>
+        <w:t>)</w:t>
+      </w:r>
+      <w:r>
+        <w:t>”</w:t>
+      </w:r>
+    </w:p>
+    <w:p>
       <w:pPr>
         <w:rPr>
           <w:lang w:val="en-US"/>
@@ -481,6 +516,7 @@
     </w:p>
     <w:p>
       <w:r>
+        <w:lastRenderedPageBreak/>
         <w:t>Maak een connectie (interactie) tussen het huisje en jullie dashboard maken.</w:t>
       </w:r>
     </w:p>
@@ -491,7 +527,6 @@
         </w:rPr>
       </w:pPr>
       <w:r>
-        <w:lastRenderedPageBreak/>
         <w:t>Geef de actuele tijd en datum boven het dashboard.</w:t>
       </w:r>
     </w:p>
@@ -710,7 +745,15 @@
         <w:t>O</w:t>
       </w:r>
       <w:r>
-        <w:t>p de HTML pagina staan jullie namen</w:t>
+        <w:t xml:space="preserve">p de </w:t>
+      </w:r>
+      <w:proofErr w:type="gramStart"/>
+      <w:r>
+        <w:t>HTML pagina</w:t>
+      </w:r>
+      <w:proofErr w:type="gramEnd"/>
+      <w:r>
+        <w:t xml:space="preserve"> staan jullie namen</w:t>
       </w:r>
       <w:r>
         <w:t>.</w:t>
@@ -810,12 +853,12 @@
     </w:p>
     <w:p>
       <w:r>
+        <w:lastRenderedPageBreak/>
         <w:t>Kiest minimaal 1 onderwerp uit elke lijst en maakt dit op het dashboard zichtbaar. Elke student kiest dus minimaal 3 onderwerpen in totaal: 1 uit A, 1 uit B en 1 uit C. (een groepje van 3 maakt zo dus 9 items op het dasboard)</w:t>
       </w:r>
     </w:p>
     <w:p>
       <w:r>
-        <w:lastRenderedPageBreak/>
         <w:t xml:space="preserve">Lijst A Tonen van actuele data </w:t>
       </w:r>
     </w:p>
@@ -1118,6 +1161,7 @@
     </w:p>
     <w:p>
       <w:r>
+        <w:lastRenderedPageBreak/>
         <w:t xml:space="preserve">M3BO&gt; realiseren van software, design, samenwerken, professionaliseren </w:t>
       </w:r>
     </w:p>
@@ -1165,7 +1209,6 @@
     </w:p>
     <w:p>
       <w:r>
-        <w:lastRenderedPageBreak/>
         <w:t xml:space="preserve">M3BWP&gt; samenwerken, professionaliseren </w:t>
       </w:r>
     </w:p>
@@ -1190,6 +1233,7 @@
         <w:rPr>
           <w:noProof/>
         </w:rPr>
+        <w:lastRenderedPageBreak/>
         <w:drawing>
           <wp:inline distT="0" distB="0" distL="0" distR="0" wp14:anchorId="25CE412E" wp14:editId="74A743B8">
             <wp:extent cx="4701947" cy="6614733"/>

</xml_diff>

<commit_message>
clock animatie gemaakt die tijd zegt
</commit_message>
<xml_diff>
--- a/project_info/Home ctrl assignment.docx
+++ b/project_info/Home ctrl assignment.docx
@@ -85,118 +85,102 @@
     <w:p/>
     <w:p>
       <w:r>
-        <w:t xml:space="preserve">Mobiel </w:t>
-      </w:r>
+        <w:t xml:space="preserve">Mobiel compatibile? </w:t>
+      </w:r>
+    </w:p>
+    <w:p>
+      <w:pPr>
+        <w:rPr>
+          <w:lang w:val="en-US"/>
+        </w:rPr>
+      </w:pPr>
+    </w:p>
+    <w:p>
+      <w:pPr>
+        <w:rPr>
+          <w:lang w:val="en-US"/>
+        </w:rPr>
+      </w:pPr>
+    </w:p>
+    <w:p>
+      <w:pPr>
+        <w:rPr>
+          <w:lang w:val="en-US"/>
+        </w:rPr>
+      </w:pPr>
+    </w:p>
+    <w:p>
+      <w:pPr>
+        <w:rPr>
+          <w:sz w:val="28"/>
+          <w:szCs w:val="28"/>
+          <w:lang w:val="en-US"/>
+        </w:rPr>
+      </w:pPr>
+      <w:r>
+        <w:rPr>
+          <w:sz w:val="28"/>
+          <w:szCs w:val="28"/>
+          <w:lang w:val="en-US"/>
+        </w:rPr>
+        <w:t>Doel:</w:t>
+      </w:r>
+    </w:p>
+    <w:p>
+      <w:pPr>
+        <w:rPr>
+          <w:lang w:val="en-US"/>
+        </w:rPr>
+      </w:pPr>
+    </w:p>
+    <w:p>
+      <w:pPr>
+        <w:rPr>
+          <w:lang w:val="en-US"/>
+        </w:rPr>
+      </w:pPr>
+      <w:r>
+        <w:t>Mensen bewust laten worden van hun energiegebruik in huis, school of kantoor.</w:t>
+      </w:r>
+    </w:p>
+    <w:p>
+      <w:r>
+        <w:t xml:space="preserve">Door bewustwording kunnen mensen hun gedrag aanpassen. Jullie gaan hiervoor een dashboard ontwikkelen en via een demohuisje laten zien hoe Internet of Things toegepast kan worden om energie te besparen. </w:t>
+      </w:r>
+    </w:p>
+    <w:p>
+      <w:pPr>
+        <w:rPr>
+          <w:lang w:val="en-US"/>
+        </w:rPr>
+      </w:pPr>
+    </w:p>
+    <w:p>
+      <w:pPr>
+        <w:rPr>
+          <w:lang w:val="en-US"/>
+        </w:rPr>
+      </w:pPr>
+    </w:p>
+    <w:p>
+      <w:pPr>
+        <w:rPr>
+          <w:sz w:val="28"/>
+          <w:szCs w:val="28"/>
+          <w:lang w:val="en-US"/>
+        </w:rPr>
+      </w:pPr>
       <w:proofErr w:type="spellStart"/>
       <w:r>
-        <w:t>compatibile</w:t>
+        <w:rPr>
+          <w:sz w:val="28"/>
+          <w:szCs w:val="28"/>
+          <w:lang w:val="en-US"/>
+        </w:rPr>
+        <w:t>Github</w:t>
       </w:r>
       <w:proofErr w:type="spellEnd"/>
       <w:r>
-        <w:t xml:space="preserve">? </w:t>
-      </w:r>
-    </w:p>
-    <w:p>
-      <w:pPr>
-        <w:rPr>
-          <w:lang w:val="en-US"/>
-        </w:rPr>
-      </w:pPr>
-    </w:p>
-    <w:p>
-      <w:pPr>
-        <w:rPr>
-          <w:lang w:val="en-US"/>
-        </w:rPr>
-      </w:pPr>
-    </w:p>
-    <w:p>
-      <w:pPr>
-        <w:rPr>
-          <w:lang w:val="en-US"/>
-        </w:rPr>
-      </w:pPr>
-    </w:p>
-    <w:p>
-      <w:pPr>
-        <w:rPr>
-          <w:sz w:val="28"/>
-          <w:szCs w:val="28"/>
-          <w:lang w:val="en-US"/>
-        </w:rPr>
-      </w:pPr>
-      <w:r>
-        <w:rPr>
-          <w:sz w:val="28"/>
-          <w:szCs w:val="28"/>
-          <w:lang w:val="en-US"/>
-        </w:rPr>
-        <w:t>Doel:</w:t>
-      </w:r>
-    </w:p>
-    <w:p>
-      <w:pPr>
-        <w:rPr>
-          <w:lang w:val="en-US"/>
-        </w:rPr>
-      </w:pPr>
-    </w:p>
-    <w:p>
-      <w:pPr>
-        <w:rPr>
-          <w:lang w:val="en-US"/>
-        </w:rPr>
-      </w:pPr>
-      <w:r>
-        <w:t>Mensen bewust laten worden van hun energiegebruik in huis, school of kantoor.</w:t>
-      </w:r>
-    </w:p>
-    <w:p>
-      <w:r>
-        <w:t xml:space="preserve">Door bewustwording kunnen mensen hun gedrag aanpassen. Jullie gaan hiervoor een dashboard ontwikkelen en via een demohuisje laten zien hoe Internet of </w:t>
-      </w:r>
-      <w:proofErr w:type="spellStart"/>
-      <w:r>
-        <w:t>Things</w:t>
-      </w:r>
-      <w:proofErr w:type="spellEnd"/>
-      <w:r>
-        <w:t xml:space="preserve"> toegepast kan worden om energie te besparen. </w:t>
-      </w:r>
-    </w:p>
-    <w:p>
-      <w:pPr>
-        <w:rPr>
-          <w:lang w:val="en-US"/>
-        </w:rPr>
-      </w:pPr>
-    </w:p>
-    <w:p>
-      <w:pPr>
-        <w:rPr>
-          <w:lang w:val="en-US"/>
-        </w:rPr>
-      </w:pPr>
-    </w:p>
-    <w:p>
-      <w:pPr>
-        <w:rPr>
-          <w:sz w:val="28"/>
-          <w:szCs w:val="28"/>
-          <w:lang w:val="en-US"/>
-        </w:rPr>
-      </w:pPr>
-      <w:proofErr w:type="spellStart"/>
-      <w:r>
-        <w:rPr>
-          <w:sz w:val="28"/>
-          <w:szCs w:val="28"/>
-          <w:lang w:val="en-US"/>
-        </w:rPr>
-        <w:t>Github</w:t>
-      </w:r>
-      <w:proofErr w:type="spellEnd"/>
-      <w:r>
         <w:rPr>
           <w:sz w:val="28"/>
           <w:szCs w:val="28"/>
@@ -212,15 +196,7 @@
     </w:p>
     <w:p>
       <w:r>
-        <w:t xml:space="preserve">Wat jullie ontwikkelen moet je regelmatig, minimaal elke les, </w:t>
-      </w:r>
-      <w:proofErr w:type="spellStart"/>
-      <w:r>
-        <w:t>committen</w:t>
-      </w:r>
-      <w:proofErr w:type="spellEnd"/>
-      <w:r>
-        <w:t xml:space="preserve"> naar Git.</w:t>
+        <w:t>Wat jullie ontwikkelen moet je regelmatig, minimaal elke les, committen naar Git.</w:t>
       </w:r>
     </w:p>
     <w:p>
@@ -543,166 +519,130 @@
     </w:p>
     <w:p>
       <w:r>
-        <w:t xml:space="preserve">Update MA </w:t>
+        <w:t>Update MA cloud elk 2 weken.</w:t>
+      </w:r>
+    </w:p>
+    <w:p>
+      <w:r>
+        <w:rPr>
+          <w:highlight w:val="green"/>
+        </w:rPr>
+        <w:t>Maak een trelloboard.</w:t>
+      </w:r>
+    </w:p>
+    <w:p>
+      <w:r>
+        <w:rPr>
+          <w:highlight w:val="green"/>
+        </w:rPr>
+        <w:t>Stuur MA cloud link</w:t>
+      </w:r>
+      <w:r>
+        <w:t xml:space="preserve"> </w:t>
+      </w:r>
+    </w:p>
+    <w:p>
+      <w:pPr>
+        <w:rPr>
+          <w:lang w:val="en-US"/>
+        </w:rPr>
+      </w:pPr>
+    </w:p>
+    <w:p>
+      <w:pPr>
+        <w:rPr>
+          <w:sz w:val="28"/>
+          <w:szCs w:val="28"/>
+          <w:lang w:val="en-US"/>
+        </w:rPr>
+      </w:pPr>
+    </w:p>
+    <w:p/>
+    <w:p>
+      <w:pPr>
+        <w:rPr>
+          <w:lang w:val="en-US"/>
+        </w:rPr>
+      </w:pPr>
+    </w:p>
+    <w:p>
+      <w:pPr>
+        <w:rPr>
+          <w:lang w:val="en-US"/>
+        </w:rPr>
+      </w:pPr>
+    </w:p>
+    <w:p>
+      <w:pPr>
+        <w:rPr>
+          <w:lang w:val="en-US"/>
+        </w:rPr>
+      </w:pPr>
+    </w:p>
+    <w:p>
+      <w:pPr>
+        <w:rPr>
+          <w:sz w:val="28"/>
+          <w:szCs w:val="28"/>
+          <w:lang w:val="en-US"/>
+        </w:rPr>
+      </w:pPr>
+      <w:r>
+        <w:rPr>
+          <w:sz w:val="28"/>
+          <w:szCs w:val="28"/>
+          <w:lang w:val="en-US"/>
+        </w:rPr>
+        <w:t xml:space="preserve">Voorberijding </w:t>
       </w:r>
       <w:proofErr w:type="spellStart"/>
       <w:r>
-        <w:t>cloud</w:t>
+        <w:rPr>
+          <w:sz w:val="28"/>
+          <w:szCs w:val="28"/>
+          <w:lang w:val="en-US"/>
+        </w:rPr>
+        <w:t>voor</w:t>
       </w:r>
       <w:proofErr w:type="spellEnd"/>
       <w:r>
-        <w:t xml:space="preserve"> elk 2 weken.</w:t>
-      </w:r>
-    </w:p>
-    <w:p>
-      <w:r>
-        <w:rPr>
-          <w:highlight w:val="green"/>
-        </w:rPr>
-        <w:t xml:space="preserve">Maak een </w:t>
+        <w:rPr>
+          <w:sz w:val="28"/>
+          <w:szCs w:val="28"/>
+          <w:lang w:val="en-US"/>
+        </w:rPr>
+        <w:t xml:space="preserve"> </w:t>
       </w:r>
       <w:proofErr w:type="spellStart"/>
       <w:r>
         <w:rPr>
-          <w:highlight w:val="green"/>
-        </w:rPr>
-        <w:t>trelloboard</w:t>
+          <w:sz w:val="28"/>
+          <w:szCs w:val="28"/>
+          <w:lang w:val="en-US"/>
+        </w:rPr>
+        <w:t>eind</w:t>
       </w:r>
       <w:proofErr w:type="spellEnd"/>
       <w:r>
         <w:rPr>
-          <w:highlight w:val="green"/>
-        </w:rPr>
-        <w:t>.</w:t>
-      </w:r>
-    </w:p>
-    <w:p>
-      <w:r>
-        <w:rPr>
-          <w:highlight w:val="green"/>
-        </w:rPr>
-        <w:t xml:space="preserve">Stuur MA </w:t>
+          <w:sz w:val="28"/>
+          <w:szCs w:val="28"/>
+          <w:lang w:val="en-US"/>
+        </w:rPr>
+        <w:t xml:space="preserve"> </w:t>
       </w:r>
       <w:proofErr w:type="spellStart"/>
       <w:r>
         <w:rPr>
-          <w:highlight w:val="green"/>
-        </w:rPr>
-        <w:t>cloud</w:t>
+          <w:sz w:val="28"/>
+          <w:szCs w:val="28"/>
+          <w:lang w:val="en-US"/>
+        </w:rPr>
+        <w:t>presentatie</w:t>
       </w:r>
       <w:proofErr w:type="spellEnd"/>
       <w:r>
         <w:rPr>
-          <w:highlight w:val="green"/>
-        </w:rPr>
-        <w:t xml:space="preserve"> link</w:t>
-      </w:r>
-      <w:r>
-        <w:t xml:space="preserve"> </w:t>
-      </w:r>
-    </w:p>
-    <w:p>
-      <w:pPr>
-        <w:rPr>
-          <w:lang w:val="en-US"/>
-        </w:rPr>
-      </w:pPr>
-    </w:p>
-    <w:p>
-      <w:pPr>
-        <w:rPr>
-          <w:sz w:val="28"/>
-          <w:szCs w:val="28"/>
-          <w:lang w:val="en-US"/>
-        </w:rPr>
-      </w:pPr>
-    </w:p>
-    <w:p/>
-    <w:p>
-      <w:pPr>
-        <w:rPr>
-          <w:lang w:val="en-US"/>
-        </w:rPr>
-      </w:pPr>
-    </w:p>
-    <w:p>
-      <w:pPr>
-        <w:rPr>
-          <w:lang w:val="en-US"/>
-        </w:rPr>
-      </w:pPr>
-    </w:p>
-    <w:p>
-      <w:pPr>
-        <w:rPr>
-          <w:lang w:val="en-US"/>
-        </w:rPr>
-      </w:pPr>
-    </w:p>
-    <w:p>
-      <w:pPr>
-        <w:rPr>
-          <w:sz w:val="28"/>
-          <w:szCs w:val="28"/>
-          <w:lang w:val="en-US"/>
-        </w:rPr>
-      </w:pPr>
-      <w:r>
-        <w:rPr>
-          <w:sz w:val="28"/>
-          <w:szCs w:val="28"/>
-          <w:lang w:val="en-US"/>
-        </w:rPr>
-        <w:t xml:space="preserve">Voorberijding </w:t>
-      </w:r>
-      <w:proofErr w:type="spellStart"/>
-      <w:r>
-        <w:rPr>
-          <w:sz w:val="28"/>
-          <w:szCs w:val="28"/>
-          <w:lang w:val="en-US"/>
-        </w:rPr>
-        <w:t>voor</w:t>
-      </w:r>
-      <w:proofErr w:type="spellEnd"/>
-      <w:r>
-        <w:rPr>
-          <w:sz w:val="28"/>
-          <w:szCs w:val="28"/>
-          <w:lang w:val="en-US"/>
-        </w:rPr>
-        <w:t xml:space="preserve"> </w:t>
-      </w:r>
-      <w:proofErr w:type="spellStart"/>
-      <w:r>
-        <w:rPr>
-          <w:sz w:val="28"/>
-          <w:szCs w:val="28"/>
-          <w:lang w:val="en-US"/>
-        </w:rPr>
-        <w:t>eind</w:t>
-      </w:r>
-      <w:proofErr w:type="spellEnd"/>
-      <w:r>
-        <w:rPr>
-          <w:sz w:val="28"/>
-          <w:szCs w:val="28"/>
-          <w:lang w:val="en-US"/>
-        </w:rPr>
-        <w:t xml:space="preserve"> </w:t>
-      </w:r>
-      <w:proofErr w:type="spellStart"/>
-      <w:r>
-        <w:rPr>
-          <w:sz w:val="28"/>
-          <w:szCs w:val="28"/>
-          <w:lang w:val="en-US"/>
-        </w:rPr>
-        <w:t>presentatie</w:t>
-      </w:r>
-      <w:proofErr w:type="spellEnd"/>
-      <w:r>
-        <w:rPr>
           <w:sz w:val="28"/>
           <w:szCs w:val="28"/>
           <w:lang w:val="en-US"/>
@@ -712,36 +652,12 @@
     </w:p>
     <w:p>
       <w:r>
-        <w:t xml:space="preserve">Lever de link naar de website in </w:t>
-      </w:r>
-      <w:proofErr w:type="spellStart"/>
-      <w:r>
-        <w:t>in</w:t>
-      </w:r>
-      <w:proofErr w:type="spellEnd"/>
-      <w:r>
-        <w:t xml:space="preserve"> je </w:t>
-      </w:r>
-      <w:proofErr w:type="spellStart"/>
-      <w:r>
-        <w:t>Gitrepo</w:t>
-      </w:r>
-      <w:proofErr w:type="spellEnd"/>
-      <w:r>
-        <w:t xml:space="preserve"> en in de teamsopdracht. </w:t>
-      </w:r>
-    </w:p>
-    <w:p>
-      <w:r>
-        <w:t xml:space="preserve">Lever de link in van jullie </w:t>
-      </w:r>
-      <w:proofErr w:type="spellStart"/>
-      <w:r>
-        <w:t>trello</w:t>
-      </w:r>
-      <w:proofErr w:type="spellEnd"/>
-      <w:r>
-        <w:t xml:space="preserve"> board.</w:t>
+        <w:t xml:space="preserve">Lever de link naar de website in in je Gitrepo en in de teamsopdracht. </w:t>
+      </w:r>
+    </w:p>
+    <w:p>
+      <w:r>
+        <w:t>Lever de link in van jullie trello board.</w:t>
       </w:r>
     </w:p>
     <w:p>
@@ -756,15 +672,7 @@
         <w:t>O</w:t>
       </w:r>
       <w:r>
-        <w:t xml:space="preserve">p de </w:t>
-      </w:r>
-      <w:proofErr w:type="gramStart"/>
-      <w:r>
-        <w:t>HTML pagina</w:t>
-      </w:r>
-      <w:proofErr w:type="gramEnd"/>
-      <w:r>
-        <w:t xml:space="preserve"> staan jullie namen</w:t>
+        <w:t>p de HTML pagina staan jullie namen</w:t>
       </w:r>
       <w:r>
         <w:t>.</w:t>
@@ -1027,7 +935,11 @@
         <w:t>4. Eigen inbreng</w:t>
       </w:r>
     </w:p>
-    <w:p/>
+    <w:p>
+      <w:r>
+        <w:tab/>
+      </w:r>
+    </w:p>
     <w:p>
       <w:r>
         <w:t xml:space="preserve"> Lijst C Meten en/of regelen </w:t>
@@ -1058,39 +970,45 @@
     <w:p>
       <w:r>
         <w:rPr>
+          <w:highlight w:val="green"/>
+        </w:rPr>
+        <w:t>2</w:t>
+      </w:r>
+      <w:r>
+        <w:rPr>
+          <w:highlight w:val="green"/>
+        </w:rPr>
+        <w:t xml:space="preserve">. Ik kan via het dashboard een lamp, in het huisje, aan of uit zetten. </w:t>
+      </w:r>
+      <w:r>
+        <w:rPr>
+          <w:highlight w:val="green"/>
+        </w:rPr>
+        <w:t>(</w:t>
+      </w:r>
+      <w:r>
+        <w:rPr>
+          <w:highlight w:val="green"/>
+        </w:rPr>
+        <w:t>Knopje</w:t>
+      </w:r>
+      <w:r>
+        <w:rPr>
+          <w:highlight w:val="green"/>
+        </w:rPr>
+        <w:t>)</w:t>
+      </w:r>
+    </w:p>
+    <w:p>
+      <w:r>
+        <w:rPr>
           <w:highlight w:val="cyan"/>
         </w:rPr>
-        <w:t>2</w:t>
+        <w:t>3</w:t>
       </w:r>
       <w:r>
         <w:rPr>
           <w:highlight w:val="cyan"/>
-        </w:rPr>
-        <w:t>. Ik kan via het dashboard een lamp, in het huisje, aan of uit zetten.</w:t>
-      </w:r>
-      <w:r>
-        <w:t xml:space="preserve"> </w:t>
-      </w:r>
-      <w:r>
-        <w:t>(</w:t>
-      </w:r>
-      <w:r>
-        <w:t>Knopje</w:t>
-      </w:r>
-      <w:r>
-        <w:t>)</w:t>
-      </w:r>
-    </w:p>
-    <w:p>
-      <w:r>
-        <w:rPr>
-          <w:highlight w:val="green"/>
-        </w:rPr>
-        <w:t>3</w:t>
-      </w:r>
-      <w:r>
-        <w:rPr>
-          <w:highlight w:val="green"/>
         </w:rPr>
         <w:t>. Ik kan als het een bepaalde tijd is een lamp, in het huisje, uit of aan laten gaan.</w:t>
       </w:r>
@@ -1117,7 +1035,6 @@
           <w:szCs w:val="28"/>
         </w:rPr>
       </w:pPr>
-      <w:proofErr w:type="spellStart"/>
       <w:r>
         <w:rPr>
           <w:color w:val="0A2F41" w:themeColor="accent1" w:themeShade="80"/>
@@ -1134,7 +1051,6 @@
         </w:rPr>
         <w:t>ubrics</w:t>
       </w:r>
-      <w:proofErr w:type="spellEnd"/>
       <w:r>
         <w:rPr>
           <w:color w:val="0A2F41" w:themeColor="accent1" w:themeShade="80"/>
@@ -1178,44 +1094,12 @@
     </w:p>
     <w:p>
       <w:r>
-        <w:t>M3SKILLS&gt; html/</w:t>
-      </w:r>
-      <w:proofErr w:type="spellStart"/>
-      <w:r>
-        <w:t>css</w:t>
-      </w:r>
-      <w:proofErr w:type="spellEnd"/>
-      <w:r>
-        <w:t xml:space="preserve">, </w:t>
-      </w:r>
-      <w:proofErr w:type="spellStart"/>
-      <w:r>
-        <w:t>JavaScript</w:t>
-      </w:r>
-      <w:proofErr w:type="spellEnd"/>
-      <w:r>
-        <w:t xml:space="preserve">, professionaliseren </w:t>
-      </w:r>
-    </w:p>
-    <w:p>
-      <w:r>
-        <w:t xml:space="preserve">M3PROG&gt; </w:t>
-      </w:r>
-      <w:proofErr w:type="spellStart"/>
-      <w:r>
-        <w:t>php</w:t>
-      </w:r>
-      <w:proofErr w:type="spellEnd"/>
-      <w:r>
-        <w:t xml:space="preserve">, </w:t>
-      </w:r>
-      <w:proofErr w:type="spellStart"/>
-      <w:r>
-        <w:t>Mysql</w:t>
-      </w:r>
-      <w:proofErr w:type="spellEnd"/>
-      <w:r>
-        <w:t xml:space="preserve">, professionaliseren </w:t>
+        <w:t xml:space="preserve">M3SKILLS&gt; html/css, JavaScript, professionaliseren </w:t>
+      </w:r>
+    </w:p>
+    <w:p>
+      <w:r>
+        <w:t xml:space="preserve">M3PROG&gt; php, Mysql, professionaliseren </w:t>
       </w:r>
     </w:p>
     <w:p>
@@ -1225,15 +1109,7 @@
     </w:p>
     <w:p>
       <w:r>
-        <w:t>M3BWP (</w:t>
-      </w:r>
-      <w:proofErr w:type="spellStart"/>
-      <w:r>
-        <w:t>IoT</w:t>
-      </w:r>
-      <w:proofErr w:type="spellEnd"/>
-      <w:r>
-        <w:t>)&gt; IDE-gebruik</w:t>
+        <w:t>M3BWP (IoT)&gt; IDE-gebruik</w:t>
       </w:r>
     </w:p>
     <w:p/>

</xml_diff>

<commit_message>
added time to lightbulb
</commit_message>
<xml_diff>
--- a/project_info/Home ctrl assignment.docx
+++ b/project_info/Home ctrl assignment.docx
@@ -85,89 +85,61 @@
     <w:p/>
     <w:p>
       <w:r>
-        <w:t xml:space="preserve">Mobiel compatibile? </w:t>
-      </w:r>
-    </w:p>
+        <w:t xml:space="preserve">Mobiel </w:t>
+      </w:r>
+      <w:proofErr w:type="spellStart"/>
+      <w:r>
+        <w:t>compatibile</w:t>
+      </w:r>
+      <w:proofErr w:type="spellEnd"/>
+      <w:r>
+        <w:t xml:space="preserve">? </w:t>
+      </w:r>
+    </w:p>
+    <w:p/>
+    <w:p/>
+    <w:p/>
     <w:p>
       <w:pPr>
         <w:rPr>
-          <w:lang w:val="en-US"/>
+          <w:sz w:val="28"/>
+          <w:szCs w:val="28"/>
         </w:rPr>
       </w:pPr>
-    </w:p>
+      <w:r>
+        <w:rPr>
+          <w:sz w:val="28"/>
+          <w:szCs w:val="28"/>
+        </w:rPr>
+        <w:t>Doel:</w:t>
+      </w:r>
+    </w:p>
+    <w:p/>
+    <w:p>
+      <w:r>
+        <w:t>Mensen bewust laten worden van hun energiegebruik in huis, school of kantoor.</w:t>
+      </w:r>
+    </w:p>
+    <w:p>
+      <w:r>
+        <w:t xml:space="preserve">Door bewustwording kunnen mensen hun gedrag aanpassen. Jullie gaan hiervoor een dashboard ontwikkelen en via een demohuisje laten zien hoe Internet of </w:t>
+      </w:r>
+      <w:proofErr w:type="spellStart"/>
+      <w:r>
+        <w:t>Things</w:t>
+      </w:r>
+      <w:proofErr w:type="spellEnd"/>
+      <w:r>
+        <w:t xml:space="preserve"> toegepast kan worden om energie te besparen. </w:t>
+      </w:r>
+    </w:p>
+    <w:p/>
+    <w:p/>
     <w:p>
       <w:pPr>
         <w:rPr>
-          <w:lang w:val="en-US"/>
-        </w:rPr>
-      </w:pPr>
-    </w:p>
-    <w:p>
-      <w:pPr>
-        <w:rPr>
-          <w:lang w:val="en-US"/>
-        </w:rPr>
-      </w:pPr>
-    </w:p>
-    <w:p>
-      <w:pPr>
-        <w:rPr>
-          <w:sz w:val="28"/>
-          <w:szCs w:val="28"/>
-          <w:lang w:val="en-US"/>
-        </w:rPr>
-      </w:pPr>
-      <w:r>
-        <w:rPr>
-          <w:sz w:val="28"/>
-          <w:szCs w:val="28"/>
-          <w:lang w:val="en-US"/>
-        </w:rPr>
-        <w:t>Doel:</w:t>
-      </w:r>
-    </w:p>
-    <w:p>
-      <w:pPr>
-        <w:rPr>
-          <w:lang w:val="en-US"/>
-        </w:rPr>
-      </w:pPr>
-    </w:p>
-    <w:p>
-      <w:pPr>
-        <w:rPr>
-          <w:lang w:val="en-US"/>
-        </w:rPr>
-      </w:pPr>
-      <w:r>
-        <w:t>Mensen bewust laten worden van hun energiegebruik in huis, school of kantoor.</w:t>
-      </w:r>
-    </w:p>
-    <w:p>
-      <w:r>
-        <w:t xml:space="preserve">Door bewustwording kunnen mensen hun gedrag aanpassen. Jullie gaan hiervoor een dashboard ontwikkelen en via een demohuisje laten zien hoe Internet of Things toegepast kan worden om energie te besparen. </w:t>
-      </w:r>
-    </w:p>
-    <w:p>
-      <w:pPr>
-        <w:rPr>
-          <w:lang w:val="en-US"/>
-        </w:rPr>
-      </w:pPr>
-    </w:p>
-    <w:p>
-      <w:pPr>
-        <w:rPr>
-          <w:lang w:val="en-US"/>
-        </w:rPr>
-      </w:pPr>
-    </w:p>
-    <w:p>
-      <w:pPr>
-        <w:rPr>
-          <w:sz w:val="28"/>
-          <w:szCs w:val="28"/>
-          <w:lang w:val="en-US"/>
+          <w:sz w:val="28"/>
+          <w:szCs w:val="28"/>
         </w:rPr>
       </w:pPr>
       <w:proofErr w:type="spellStart"/>
@@ -175,7 +147,6 @@
         <w:rPr>
           <w:sz w:val="28"/>
           <w:szCs w:val="28"/>
-          <w:lang w:val="en-US"/>
         </w:rPr>
         <w:t>Github</w:t>
       </w:r>
@@ -184,7 +155,6 @@
         <w:rPr>
           <w:sz w:val="28"/>
           <w:szCs w:val="28"/>
-          <w:lang w:val="en-US"/>
         </w:rPr>
         <w:t>:</w:t>
       </w:r>
@@ -196,36 +166,190 @@
     </w:p>
     <w:p>
       <w:r>
-        <w:t>Wat jullie ontwikkelen moet je regelmatig, minimaal elke les, committen naar Git.</w:t>
-      </w:r>
-    </w:p>
+        <w:t xml:space="preserve">Wat jullie ontwikkelen moet je regelmatig, minimaal elke les, </w:t>
+      </w:r>
+      <w:proofErr w:type="spellStart"/>
+      <w:r>
+        <w:t>committen</w:t>
+      </w:r>
+      <w:proofErr w:type="spellEnd"/>
+      <w:r>
+        <w:t xml:space="preserve"> naar Git.</w:t>
+      </w:r>
+    </w:p>
+    <w:p/>
+    <w:p/>
+    <w:p/>
     <w:p>
       <w:pPr>
         <w:rPr>
-          <w:lang w:val="en-US"/>
+          <w:sz w:val="28"/>
+          <w:szCs w:val="28"/>
         </w:rPr>
       </w:pPr>
-    </w:p>
+      <w:r>
+        <w:rPr>
+          <w:sz w:val="28"/>
+          <w:szCs w:val="28"/>
+        </w:rPr>
+        <w:t>Subjectief opdracht:</w:t>
+      </w:r>
+    </w:p>
+    <w:p>
+      <w:r>
+        <w:t>Maak m</w:t>
+      </w:r>
+      <w:r>
+        <w:t>ensen bewust van hun energiegebruik</w:t>
+      </w:r>
+      <w:r>
+        <w:t>.</w:t>
+      </w:r>
+    </w:p>
+    <w:p>
+      <w:r>
+        <w:t xml:space="preserve">Maak een dashboard om </w:t>
+      </w:r>
+      <w:r>
+        <w:t>mensen helpen hun energie te besparen.</w:t>
+      </w:r>
+    </w:p>
+    <w:p>
+      <w:r>
+        <w:t>Belangrijk is dat jullie in het design rekening houden met de gebruiker.</w:t>
+      </w:r>
+    </w:p>
+    <w:p/>
+    <w:p/>
     <w:p>
       <w:pPr>
         <w:rPr>
-          <w:lang w:val="en-US"/>
+          <w:sz w:val="28"/>
+          <w:szCs w:val="28"/>
         </w:rPr>
       </w:pPr>
-    </w:p>
+      <w:r>
+        <w:rPr>
+          <w:sz w:val="28"/>
+          <w:szCs w:val="28"/>
+        </w:rPr>
+        <w:t>Objectief opdracht:</w:t>
+      </w:r>
+    </w:p>
+    <w:p>
+      <w:r>
+        <w:lastRenderedPageBreak/>
+        <w:t xml:space="preserve">Maak een logo, een naam en een </w:t>
+      </w:r>
+      <w:r>
+        <w:t>slogan</w:t>
+      </w:r>
+      <w:r>
+        <w:t xml:space="preserve"> voor jullie bedrijf.</w:t>
+      </w:r>
+    </w:p>
+    <w:p>
+      <w:r>
+        <w:t xml:space="preserve">Maak </w:t>
+      </w:r>
+      <w:r>
+        <w:t>een miniatuur huisj</w:t>
+      </w:r>
+      <w:r>
+        <w:t>e</w:t>
+      </w:r>
+      <w:r>
+        <w:t>.</w:t>
+      </w:r>
+    </w:p>
+    <w:p>
+      <w:r>
+        <w:t>Maak een connectie (interactie) tussen het huisje en jullie dashboard maken.</w:t>
+      </w:r>
+    </w:p>
+    <w:p>
+      <w:r>
+        <w:t>Geef de actuele tijd en datum boven het dashboard.</w:t>
+      </w:r>
+    </w:p>
+    <w:p>
+      <w:r>
+        <w:t xml:space="preserve">Update MA </w:t>
+      </w:r>
+      <w:proofErr w:type="spellStart"/>
+      <w:r>
+        <w:t>cloud</w:t>
+      </w:r>
+      <w:proofErr w:type="spellEnd"/>
+      <w:r>
+        <w:t xml:space="preserve"> elk 2 weken.</w:t>
+      </w:r>
+    </w:p>
+    <w:p>
+      <w:r>
+        <w:rPr>
+          <w:highlight w:val="green"/>
+        </w:rPr>
+        <w:t xml:space="preserve">Maak een </w:t>
+      </w:r>
+      <w:proofErr w:type="spellStart"/>
+      <w:r>
+        <w:rPr>
+          <w:highlight w:val="green"/>
+        </w:rPr>
+        <w:t>trelloboard</w:t>
+      </w:r>
+      <w:proofErr w:type="spellEnd"/>
+      <w:r>
+        <w:rPr>
+          <w:highlight w:val="green"/>
+        </w:rPr>
+        <w:t>.</w:t>
+      </w:r>
+    </w:p>
+    <w:p>
+      <w:r>
+        <w:rPr>
+          <w:highlight w:val="green"/>
+        </w:rPr>
+        <w:t xml:space="preserve">Stuur MA </w:t>
+      </w:r>
+      <w:proofErr w:type="spellStart"/>
+      <w:r>
+        <w:rPr>
+          <w:highlight w:val="green"/>
+        </w:rPr>
+        <w:t>cloud</w:t>
+      </w:r>
+      <w:proofErr w:type="spellEnd"/>
+      <w:r>
+        <w:rPr>
+          <w:highlight w:val="green"/>
+        </w:rPr>
+        <w:t xml:space="preserve"> link</w:t>
+      </w:r>
+      <w:r>
+        <w:t xml:space="preserve"> </w:t>
+      </w:r>
+    </w:p>
+    <w:p/>
     <w:p>
       <w:pPr>
         <w:rPr>
-          <w:lang w:val="en-US"/>
+          <w:sz w:val="28"/>
+          <w:szCs w:val="28"/>
         </w:rPr>
       </w:pPr>
     </w:p>
+    <w:p/>
+    <w:p/>
+    <w:p/>
+    <w:p/>
     <w:p>
       <w:pPr>
         <w:rPr>
           <w:sz w:val="28"/>
           <w:szCs w:val="28"/>
-          <w:lang w:val="en-US"/>
         </w:rPr>
       </w:pPr>
       <w:proofErr w:type="spellStart"/>
@@ -233,824 +357,459 @@
         <w:rPr>
           <w:sz w:val="28"/>
           <w:szCs w:val="28"/>
-          <w:lang w:val="en-US"/>
-        </w:rPr>
-        <w:t>Subjectief</w:t>
+        </w:rPr>
+        <w:t>Voorberijding</w:t>
       </w:r>
       <w:proofErr w:type="spellEnd"/>
       <w:r>
         <w:rPr>
           <w:sz w:val="28"/>
           <w:szCs w:val="28"/>
-          <w:lang w:val="en-US"/>
-        </w:rPr>
+        </w:rPr>
+        <w:t xml:space="preserve"> voor </w:t>
+      </w:r>
+      <w:proofErr w:type="gramStart"/>
+      <w:r>
+        <w:rPr>
+          <w:sz w:val="28"/>
+          <w:szCs w:val="28"/>
+        </w:rPr>
+        <w:t>eind</w:t>
+      </w:r>
+      <w:r>
+        <w:rPr>
+          <w:sz w:val="28"/>
+          <w:szCs w:val="28"/>
+        </w:rPr>
+        <w:t xml:space="preserve"> presentatie</w:t>
+      </w:r>
+      <w:proofErr w:type="gramEnd"/>
+      <w:r>
+        <w:rPr>
+          <w:sz w:val="28"/>
+          <w:szCs w:val="28"/>
+        </w:rPr>
+        <w:t>:</w:t>
+      </w:r>
+    </w:p>
+    <w:p>
+      <w:r>
+        <w:t xml:space="preserve">Lever de link naar de website in </w:t>
+      </w:r>
+      <w:proofErr w:type="spellStart"/>
+      <w:r>
+        <w:t>in</w:t>
+      </w:r>
+      <w:proofErr w:type="spellEnd"/>
+      <w:r>
+        <w:t xml:space="preserve"> je </w:t>
+      </w:r>
+      <w:proofErr w:type="spellStart"/>
+      <w:r>
+        <w:t>Gitrepo</w:t>
+      </w:r>
+      <w:proofErr w:type="spellEnd"/>
+      <w:r>
+        <w:t xml:space="preserve"> en in de teamsopdracht. </w:t>
+      </w:r>
+    </w:p>
+    <w:p>
+      <w:r>
+        <w:t xml:space="preserve">Lever de link in van jullie </w:t>
+      </w:r>
+      <w:proofErr w:type="spellStart"/>
+      <w:r>
+        <w:t>trello</w:t>
+      </w:r>
+      <w:proofErr w:type="spellEnd"/>
+      <w:r>
+        <w:t xml:space="preserve"> board.</w:t>
+      </w:r>
+    </w:p>
+    <w:p>
+      <w:pPr>
+        <w:rPr>
+          <w:sz w:val="28"/>
+          <w:szCs w:val="28"/>
+        </w:rPr>
+      </w:pPr>
+      <w:r>
+        <w:t>O</w:t>
+      </w:r>
+      <w:r>
+        <w:t xml:space="preserve">p de </w:t>
+      </w:r>
+      <w:proofErr w:type="gramStart"/>
+      <w:r>
+        <w:t>HTML pagina</w:t>
+      </w:r>
+      <w:proofErr w:type="gramEnd"/>
+      <w:r>
+        <w:t xml:space="preserve"> staan jullie namen</w:t>
+      </w:r>
+      <w:r>
+        <w:t>.</w:t>
+      </w:r>
+    </w:p>
+    <w:p/>
+    <w:p/>
+    <w:p>
+      <w:pPr>
+        <w:rPr>
+          <w:sz w:val="28"/>
+          <w:szCs w:val="28"/>
+        </w:rPr>
+      </w:pPr>
+    </w:p>
+    <w:p>
+      <w:pPr>
+        <w:rPr>
+          <w:sz w:val="28"/>
+          <w:szCs w:val="28"/>
+        </w:rPr>
+      </w:pPr>
+      <w:r>
+        <w:rPr>
+          <w:sz w:val="28"/>
+          <w:szCs w:val="28"/>
+        </w:rPr>
+        <w:t>L</w:t>
+      </w:r>
+      <w:r>
+        <w:rPr>
+          <w:sz w:val="28"/>
+          <w:szCs w:val="28"/>
+        </w:rPr>
+        <w:t>et op:</w:t>
+      </w:r>
+    </w:p>
+    <w:p/>
+    <w:p/>
+    <w:p/>
+    <w:p/>
+    <w:p/>
+    <w:p/>
+    <w:p>
+      <w:r>
+        <w:t>Mick = blauw</w:t>
+      </w:r>
+    </w:p>
+    <w:p>
+      <w:r>
+        <w:t>C</w:t>
+      </w:r>
+      <w:r>
+        <w:t>h</w:t>
+      </w:r>
+      <w:r>
+        <w:t>ri</w:t>
+      </w:r>
+      <w:r>
+        <w:t xml:space="preserve">stian = </w:t>
+      </w:r>
+      <w:r>
+        <w:t>geel</w:t>
+      </w:r>
+    </w:p>
+    <w:p>
+      <w:r>
+        <w:t>Fred = groen</w:t>
+      </w:r>
+    </w:p>
+    <w:p>
+      <w:r>
+        <w:lastRenderedPageBreak/>
+        <w:t>Elke student</w:t>
+      </w:r>
+    </w:p>
+    <w:p>
+      <w:r>
+        <w:t>Kiest minimaal 1 onderwerp uit elke lijst en maakt dit op het dashboard zichtbaar. Elke student kiest dus minimaal 3 onderwerpen in totaal: 1 uit A, 1 uit B en 1 uit C. (een groepje van 3 maakt zo dus 9 items op het dasboard)</w:t>
+      </w:r>
+    </w:p>
+    <w:p>
+      <w:r>
+        <w:t xml:space="preserve">Lijst A Tonen van actuele data </w:t>
+      </w:r>
+    </w:p>
+    <w:p>
+      <w:r>
+        <w:rPr>
+          <w:highlight w:val="yellow"/>
+        </w:rPr>
+        <w:t>4. De actuele buiten temperatuur</w:t>
+      </w:r>
+      <w:r>
         <w:t xml:space="preserve"> </w:t>
       </w:r>
-      <w:proofErr w:type="spellStart"/>
-      <w:r>
-        <w:rPr>
-          <w:sz w:val="28"/>
-          <w:szCs w:val="28"/>
-          <w:lang w:val="en-US"/>
-        </w:rPr>
-        <w:t>opdracht</w:t>
-      </w:r>
-      <w:proofErr w:type="spellEnd"/>
-      <w:r>
-        <w:rPr>
-          <w:sz w:val="28"/>
-          <w:szCs w:val="28"/>
-          <w:lang w:val="en-US"/>
-        </w:rPr>
-        <w:t>:</w:t>
-      </w:r>
-    </w:p>
+    </w:p>
+    <w:p>
+      <w:r>
+        <w:rPr>
+          <w:highlight w:val="cyan"/>
+        </w:rPr>
+        <w:t>5. De zonsopkomst en zonsondergan</w:t>
+      </w:r>
+      <w:r>
+        <w:rPr>
+          <w:highlight w:val="cyan"/>
+        </w:rPr>
+        <w:t>g</w:t>
+      </w:r>
+      <w:r>
+        <w:t xml:space="preserve"> </w:t>
+      </w:r>
+      <w:r>
+        <w:t>(</w:t>
+      </w:r>
+      <w:r>
+        <w:t>l</w:t>
+      </w:r>
+      <w:r>
+        <w:t>ichtsensoren)</w:t>
+      </w:r>
+      <w:r>
+        <w:t xml:space="preserve"> </w:t>
+      </w:r>
+      <w:r>
+        <w:t>(lijngrafiek</w:t>
+      </w:r>
+      <w:r>
+        <w:t>) (x = licht y = tijd)</w:t>
+      </w:r>
+    </w:p>
+    <w:p>
+      <w:r>
+        <w:rPr>
+          <w:highlight w:val="green"/>
+        </w:rPr>
+        <w:t>6. De weersverwachtin</w:t>
+      </w:r>
+      <w:r>
+        <w:rPr>
+          <w:highlight w:val="green"/>
+        </w:rPr>
+        <w:t>g</w:t>
+      </w:r>
+      <w:r>
+        <w:t xml:space="preserve"> (API</w:t>
+      </w:r>
+      <w:r>
+        <w:t xml:space="preserve"> gebruiken</w:t>
+      </w:r>
+      <w:r>
+        <w:t>)</w:t>
+      </w:r>
+    </w:p>
+    <w:p>
+      <w:r>
+        <w:t xml:space="preserve">7. Eigen inbreng </w:t>
+      </w:r>
+    </w:p>
+    <w:p/>
+    <w:p>
+      <w:r>
+        <w:t xml:space="preserve">Lijst B Grafieken </w:t>
+      </w:r>
+    </w:p>
+    <w:p>
+      <w:r>
+        <w:rPr>
+          <w:highlight w:val="cyan"/>
+        </w:rPr>
+        <w:t>1. Energieverbruik</w:t>
+      </w:r>
+      <w:r>
+        <w:t xml:space="preserve"> </w:t>
+      </w:r>
+      <w:r>
+        <w:t>(nummer</w:t>
+      </w:r>
+      <w:r>
+        <w:t xml:space="preserve"> dummy data</w:t>
+      </w:r>
+      <w:r>
+        <w:t>)</w:t>
+      </w:r>
+    </w:p>
+    <w:p>
+      <w:r>
+        <w:rPr>
+          <w:highlight w:val="green"/>
+        </w:rPr>
+        <w:t>2</w:t>
+      </w:r>
+      <w:r>
+        <w:rPr>
+          <w:highlight w:val="green"/>
+        </w:rPr>
+        <w:t>. Opbrengst energie van zonnepanele</w:t>
+      </w:r>
+      <w:r>
+        <w:rPr>
+          <w:highlight w:val="green"/>
+        </w:rPr>
+        <w:t>n</w:t>
+      </w:r>
+      <w:r>
+        <w:t xml:space="preserve"> </w:t>
+      </w:r>
+      <w:r>
+        <w:t>(lichtsensoren)</w:t>
+      </w:r>
+      <w:r>
+        <w:t>(nummer) (dummy data)</w:t>
+      </w:r>
+    </w:p>
+    <w:p>
+      <w:r>
+        <w:rPr>
+          <w:highlight w:val="yellow"/>
+        </w:rPr>
+        <w:t>3</w:t>
+      </w:r>
+      <w:r>
+        <w:rPr>
+          <w:highlight w:val="yellow"/>
+        </w:rPr>
+        <w:t>. Buiten- en binnentemperatuur</w:t>
+      </w:r>
+      <w:r>
+        <w:t xml:space="preserve"> </w:t>
+      </w:r>
+      <w:r>
+        <w:t xml:space="preserve">(lijngrafiek) (x = </w:t>
+      </w:r>
+      <w:r>
+        <w:t>warmte</w:t>
+      </w:r>
+      <w:r>
+        <w:t xml:space="preserve"> y = tijd)</w:t>
+      </w:r>
+    </w:p>
+    <w:p>
+      <w:r>
+        <w:t>4. Eigen inbreng</w:t>
+      </w:r>
+    </w:p>
+    <w:p>
+      <w:r>
+        <w:tab/>
+      </w:r>
+    </w:p>
+    <w:p>
+      <w:r>
+        <w:t xml:space="preserve"> Lijst C Meten en/of regelen </w:t>
+      </w:r>
+    </w:p>
+    <w:p>
+      <w:r>
+        <w:t>(Visuele display, geel is aan donkerblauw is uit)</w:t>
+      </w:r>
+    </w:p>
+    <w:p>
+      <w:r>
+        <w:rPr>
+          <w:highlight w:val="yellow"/>
+        </w:rPr>
+        <w:t>1</w:t>
+      </w:r>
+      <w:r>
+        <w:rPr>
+          <w:highlight w:val="yellow"/>
+        </w:rPr>
+        <w:t>. Ik kan op het dashboard zien of een lamp, in het huisje, aan of uit is.</w:t>
+      </w:r>
+      <w:r>
+        <w:t xml:space="preserve"> </w:t>
+      </w:r>
+    </w:p>
+    <w:p>
+      <w:r>
+        <w:rPr>
+          <w:highlight w:val="green"/>
+        </w:rPr>
+        <w:t>2</w:t>
+      </w:r>
+      <w:r>
+        <w:rPr>
+          <w:highlight w:val="green"/>
+        </w:rPr>
+        <w:t xml:space="preserve">. Ik kan via het dashboard een lamp, in het huisje, aan of uit zetten. </w:t>
+      </w:r>
+      <w:r>
+        <w:rPr>
+          <w:highlight w:val="green"/>
+        </w:rPr>
+        <w:t>(</w:t>
+      </w:r>
+      <w:r>
+        <w:rPr>
+          <w:highlight w:val="green"/>
+        </w:rPr>
+        <w:t>Knopje</w:t>
+      </w:r>
+      <w:r>
+        <w:rPr>
+          <w:highlight w:val="green"/>
+        </w:rPr>
+        <w:t>)</w:t>
+      </w:r>
+    </w:p>
+    <w:p>
+      <w:r>
+        <w:rPr>
+          <w:highlight w:val="cyan"/>
+        </w:rPr>
+        <w:t>3</w:t>
+      </w:r>
+      <w:r>
+        <w:rPr>
+          <w:highlight w:val="cyan"/>
+        </w:rPr>
+        <w:t>. Ik kan als het een bepaalde tijd is een lamp, in het huisje, uit of aan laten gaan.</w:t>
+      </w:r>
+    </w:p>
+    <w:p>
+      <w:r>
+        <w:t xml:space="preserve"> </w:t>
+      </w:r>
+      <w:r>
+        <w:t>4</w:t>
+      </w:r>
+      <w:r>
+        <w:t>. Eigen inbreng.</w:t>
+      </w:r>
+    </w:p>
+    <w:p/>
+    <w:p/>
+    <w:p/>
     <w:p>
       <w:pPr>
         <w:rPr>
-          <w:lang w:val="en-US"/>
-        </w:rPr>
-      </w:pPr>
-      <w:r>
-        <w:t>Maak m</w:t>
-      </w:r>
-      <w:r>
-        <w:t>ensen bewust van hun energiegebruik</w:t>
-      </w:r>
-      <w:r>
-        <w:t>.</w:t>
-      </w:r>
-    </w:p>
-    <w:p>
-      <w:r>
-        <w:rPr>
-          <w:lang w:val="en-US"/>
-        </w:rPr>
-        <w:t xml:space="preserve">Maak </w:t>
-      </w:r>
-      <w:proofErr w:type="spellStart"/>
-      <w:r>
-        <w:rPr>
-          <w:lang w:val="en-US"/>
-        </w:rPr>
-        <w:t>een</w:t>
-      </w:r>
-      <w:proofErr w:type="spellEnd"/>
-      <w:r>
-        <w:rPr>
-          <w:lang w:val="en-US"/>
-        </w:rPr>
-        <w:t xml:space="preserve"> dashboard om </w:t>
-      </w:r>
-      <w:r>
-        <w:t>mensen helpen hun energie te besparen.</w:t>
-      </w:r>
-    </w:p>
-    <w:p>
-      <w:r>
-        <w:t>Belangrijk is dat jullie in het design rekening houden met de gebruiker.</w:t>
-      </w:r>
-    </w:p>
-    <w:p/>
-    <w:p>
-      <w:pPr>
-        <w:rPr>
-          <w:lang w:val="en-US"/>
-        </w:rPr>
-      </w:pPr>
-    </w:p>
-    <w:p>
-      <w:pPr>
-        <w:rPr>
-          <w:sz w:val="28"/>
-          <w:szCs w:val="28"/>
-          <w:lang w:val="en-US"/>
+          <w:color w:val="0A2F41" w:themeColor="accent1" w:themeShade="80"/>
+          <w:sz w:val="28"/>
+          <w:szCs w:val="28"/>
         </w:rPr>
       </w:pPr>
       <w:proofErr w:type="spellStart"/>
       <w:r>
         <w:rPr>
-          <w:sz w:val="28"/>
-          <w:szCs w:val="28"/>
-          <w:lang w:val="en-US"/>
-        </w:rPr>
-        <w:t>Objectief</w:t>
+          <w:color w:val="0A2F41" w:themeColor="accent1" w:themeShade="80"/>
+          <w:sz w:val="28"/>
+          <w:szCs w:val="28"/>
+        </w:rPr>
+        <w:t>R</w:t>
+      </w:r>
+      <w:r>
+        <w:rPr>
+          <w:color w:val="0A2F41" w:themeColor="accent1" w:themeShade="80"/>
+          <w:sz w:val="28"/>
+          <w:szCs w:val="28"/>
+        </w:rPr>
+        <w:t>ubrics</w:t>
       </w:r>
       <w:proofErr w:type="spellEnd"/>
-      <w:r>
-        <w:rPr>
-          <w:sz w:val="28"/>
-          <w:szCs w:val="28"/>
-          <w:lang w:val="en-US"/>
-        </w:rPr>
-        <w:t xml:space="preserve"> </w:t>
-      </w:r>
-      <w:proofErr w:type="spellStart"/>
-      <w:r>
-        <w:rPr>
-          <w:sz w:val="28"/>
-          <w:szCs w:val="28"/>
-          <w:lang w:val="en-US"/>
-        </w:rPr>
-        <w:t>opdracht</w:t>
-      </w:r>
-      <w:proofErr w:type="spellEnd"/>
-      <w:r>
-        <w:rPr>
-          <w:sz w:val="28"/>
-          <w:szCs w:val="28"/>
-          <w:lang w:val="en-US"/>
-        </w:rPr>
-        <w:t>:</w:t>
-      </w:r>
-    </w:p>
-    <w:p>
-      <w:pPr>
-        <w:rPr>
-          <w:lang w:val="en-US"/>
-        </w:rPr>
-      </w:pPr>
-      <w:r>
-        <w:rPr>
-          <w:lang w:val="en-US"/>
-        </w:rPr>
-        <w:lastRenderedPageBreak/>
-        <w:t xml:space="preserve">Maak </w:t>
-      </w:r>
-      <w:proofErr w:type="spellStart"/>
-      <w:r>
-        <w:rPr>
-          <w:lang w:val="en-US"/>
-        </w:rPr>
-        <w:t>een</w:t>
-      </w:r>
-      <w:proofErr w:type="spellEnd"/>
-      <w:r>
-        <w:rPr>
-          <w:lang w:val="en-US"/>
-        </w:rPr>
-        <w:t xml:space="preserve"> logo, </w:t>
-      </w:r>
-      <w:proofErr w:type="spellStart"/>
-      <w:r>
-        <w:rPr>
-          <w:lang w:val="en-US"/>
-        </w:rPr>
-        <w:t>een</w:t>
-      </w:r>
-      <w:proofErr w:type="spellEnd"/>
-      <w:r>
-        <w:rPr>
-          <w:lang w:val="en-US"/>
-        </w:rPr>
-        <w:t xml:space="preserve"> naam </w:t>
-      </w:r>
-      <w:proofErr w:type="spellStart"/>
-      <w:r>
-        <w:rPr>
-          <w:lang w:val="en-US"/>
-        </w:rPr>
-        <w:t>en</w:t>
-      </w:r>
-      <w:proofErr w:type="spellEnd"/>
-      <w:r>
-        <w:rPr>
-          <w:lang w:val="en-US"/>
-        </w:rPr>
-        <w:t xml:space="preserve"> </w:t>
-      </w:r>
-      <w:proofErr w:type="spellStart"/>
-      <w:r>
-        <w:rPr>
-          <w:lang w:val="en-US"/>
-        </w:rPr>
-        <w:t>een</w:t>
-      </w:r>
-      <w:proofErr w:type="spellEnd"/>
-      <w:r>
-        <w:rPr>
-          <w:lang w:val="en-US"/>
-        </w:rPr>
-        <w:t xml:space="preserve"> </w:t>
-      </w:r>
-      <w:r>
-        <w:t>slogan</w:t>
-      </w:r>
-      <w:r>
-        <w:rPr>
-          <w:lang w:val="en-US"/>
-        </w:rPr>
-        <w:t xml:space="preserve"> </w:t>
-      </w:r>
-      <w:proofErr w:type="spellStart"/>
-      <w:r>
-        <w:rPr>
-          <w:lang w:val="en-US"/>
-        </w:rPr>
-        <w:t>voor</w:t>
-      </w:r>
-      <w:proofErr w:type="spellEnd"/>
-      <w:r>
-        <w:rPr>
-          <w:lang w:val="en-US"/>
-        </w:rPr>
-        <w:t xml:space="preserve"> </w:t>
-      </w:r>
-      <w:proofErr w:type="spellStart"/>
-      <w:r>
-        <w:rPr>
-          <w:lang w:val="en-US"/>
-        </w:rPr>
-        <w:t>jullie</w:t>
-      </w:r>
-      <w:proofErr w:type="spellEnd"/>
-      <w:r>
-        <w:rPr>
-          <w:lang w:val="en-US"/>
-        </w:rPr>
-        <w:t xml:space="preserve"> </w:t>
-      </w:r>
-      <w:proofErr w:type="spellStart"/>
-      <w:r>
-        <w:rPr>
-          <w:lang w:val="en-US"/>
-        </w:rPr>
-        <w:t>bedrijf</w:t>
-      </w:r>
-      <w:proofErr w:type="spellEnd"/>
-      <w:r>
-        <w:rPr>
-          <w:lang w:val="en-US"/>
-        </w:rPr>
-        <w:t>.</w:t>
-      </w:r>
-    </w:p>
-    <w:p>
-      <w:r>
-        <w:rPr>
-          <w:lang w:val="en-US"/>
-        </w:rPr>
-        <w:t xml:space="preserve">Maak </w:t>
-      </w:r>
-      <w:r>
-        <w:t>een miniatuur huisj</w:t>
-      </w:r>
-      <w:r>
-        <w:t>e</w:t>
-      </w:r>
-      <w:r>
-        <w:t>.</w:t>
-      </w:r>
-    </w:p>
-    <w:p>
-      <w:r>
-        <w:t>Maak een connectie (interactie) tussen het huisje en jullie dashboard maken.</w:t>
-      </w:r>
-    </w:p>
-    <w:p>
-      <w:pPr>
-        <w:rPr>
-          <w:lang w:val="en-US"/>
-        </w:rPr>
-      </w:pPr>
-      <w:r>
-        <w:t>Geef de actuele tijd en datum boven het dashboard.</w:t>
-      </w:r>
-    </w:p>
-    <w:p>
-      <w:r>
-        <w:t>Update MA cloud elk 2 weken.</w:t>
-      </w:r>
-    </w:p>
-    <w:p>
-      <w:r>
-        <w:rPr>
-          <w:highlight w:val="green"/>
-        </w:rPr>
-        <w:t>Maak een trelloboard.</w:t>
-      </w:r>
-    </w:p>
-    <w:p>
-      <w:r>
-        <w:rPr>
-          <w:highlight w:val="green"/>
-        </w:rPr>
-        <w:t>Stuur MA cloud link</w:t>
-      </w:r>
-      <w:r>
-        <w:t xml:space="preserve"> </w:t>
-      </w:r>
-    </w:p>
-    <w:p>
-      <w:pPr>
-        <w:rPr>
-          <w:lang w:val="en-US"/>
-        </w:rPr>
-      </w:pPr>
-    </w:p>
-    <w:p>
-      <w:pPr>
-        <w:rPr>
-          <w:sz w:val="28"/>
-          <w:szCs w:val="28"/>
-          <w:lang w:val="en-US"/>
-        </w:rPr>
-      </w:pPr>
-    </w:p>
-    <w:p/>
-    <w:p>
-      <w:pPr>
-        <w:rPr>
-          <w:lang w:val="en-US"/>
-        </w:rPr>
-      </w:pPr>
-    </w:p>
-    <w:p>
-      <w:pPr>
-        <w:rPr>
-          <w:lang w:val="en-US"/>
-        </w:rPr>
-      </w:pPr>
-    </w:p>
-    <w:p>
-      <w:pPr>
-        <w:rPr>
-          <w:lang w:val="en-US"/>
-        </w:rPr>
-      </w:pPr>
-    </w:p>
-    <w:p>
-      <w:pPr>
-        <w:rPr>
-          <w:sz w:val="28"/>
-          <w:szCs w:val="28"/>
-          <w:lang w:val="en-US"/>
-        </w:rPr>
-      </w:pPr>
-      <w:r>
-        <w:rPr>
-          <w:sz w:val="28"/>
-          <w:szCs w:val="28"/>
-          <w:lang w:val="en-US"/>
-        </w:rPr>
-        <w:t xml:space="preserve">Voorberijding </w:t>
-      </w:r>
-      <w:proofErr w:type="spellStart"/>
-      <w:r>
-        <w:rPr>
-          <w:sz w:val="28"/>
-          <w:szCs w:val="28"/>
-          <w:lang w:val="en-US"/>
-        </w:rPr>
-        <w:t>voor</w:t>
-      </w:r>
-      <w:proofErr w:type="spellEnd"/>
-      <w:r>
-        <w:rPr>
-          <w:sz w:val="28"/>
-          <w:szCs w:val="28"/>
-          <w:lang w:val="en-US"/>
-        </w:rPr>
-        <w:t xml:space="preserve"> </w:t>
-      </w:r>
-      <w:proofErr w:type="spellStart"/>
-      <w:r>
-        <w:rPr>
-          <w:sz w:val="28"/>
-          <w:szCs w:val="28"/>
-          <w:lang w:val="en-US"/>
-        </w:rPr>
-        <w:t>eind</w:t>
-      </w:r>
-      <w:proofErr w:type="spellEnd"/>
-      <w:r>
-        <w:rPr>
-          <w:sz w:val="28"/>
-          <w:szCs w:val="28"/>
-          <w:lang w:val="en-US"/>
-        </w:rPr>
-        <w:t xml:space="preserve"> </w:t>
-      </w:r>
-      <w:proofErr w:type="spellStart"/>
-      <w:r>
-        <w:rPr>
-          <w:sz w:val="28"/>
-          <w:szCs w:val="28"/>
-          <w:lang w:val="en-US"/>
-        </w:rPr>
-        <w:t>presentatie</w:t>
-      </w:r>
-      <w:proofErr w:type="spellEnd"/>
-      <w:r>
-        <w:rPr>
-          <w:sz w:val="28"/>
-          <w:szCs w:val="28"/>
-          <w:lang w:val="en-US"/>
-        </w:rPr>
-        <w:t>:</w:t>
-      </w:r>
-    </w:p>
-    <w:p>
-      <w:r>
-        <w:t xml:space="preserve">Lever de link naar de website in in je Gitrepo en in de teamsopdracht. </w:t>
-      </w:r>
-    </w:p>
-    <w:p>
-      <w:r>
-        <w:t>Lever de link in van jullie trello board.</w:t>
-      </w:r>
-    </w:p>
-    <w:p>
-      <w:pPr>
-        <w:rPr>
-          <w:sz w:val="28"/>
-          <w:szCs w:val="28"/>
-          <w:lang w:val="en-US"/>
-        </w:rPr>
-      </w:pPr>
-      <w:r>
-        <w:t>O</w:t>
-      </w:r>
-      <w:r>
-        <w:t>p de HTML pagina staan jullie namen</w:t>
-      </w:r>
-      <w:r>
-        <w:t>.</w:t>
-      </w:r>
-    </w:p>
-    <w:p/>
-    <w:p>
-      <w:pPr>
-        <w:rPr>
-          <w:lang w:val="en-US"/>
-        </w:rPr>
-      </w:pPr>
-    </w:p>
-    <w:p>
-      <w:pPr>
-        <w:rPr>
-          <w:sz w:val="28"/>
-          <w:szCs w:val="28"/>
-          <w:lang w:val="en-US"/>
-        </w:rPr>
-      </w:pPr>
-    </w:p>
-    <w:p>
-      <w:pPr>
-        <w:rPr>
-          <w:sz w:val="28"/>
-          <w:szCs w:val="28"/>
-          <w:lang w:val="en-US"/>
-        </w:rPr>
-      </w:pPr>
-      <w:r>
-        <w:rPr>
-          <w:sz w:val="28"/>
-          <w:szCs w:val="28"/>
-          <w:lang w:val="en-US"/>
-        </w:rPr>
-        <w:t>L</w:t>
-      </w:r>
-      <w:r>
-        <w:rPr>
-          <w:sz w:val="28"/>
-          <w:szCs w:val="28"/>
-          <w:lang w:val="en-US"/>
-        </w:rPr>
-        <w:t>et op:</w:t>
-      </w:r>
-    </w:p>
-    <w:p>
-      <w:pPr>
-        <w:rPr>
-          <w:lang w:val="en-US"/>
-        </w:rPr>
-      </w:pPr>
-    </w:p>
-    <w:p>
-      <w:pPr>
-        <w:rPr>
-          <w:lang w:val="en-US"/>
-        </w:rPr>
-      </w:pPr>
-    </w:p>
-    <w:p/>
-    <w:p/>
-    <w:p/>
-    <w:p/>
-    <w:p>
-      <w:r>
-        <w:t>Mick = blauw</w:t>
-      </w:r>
-    </w:p>
-    <w:p>
-      <w:r>
-        <w:t>C</w:t>
-      </w:r>
-      <w:r>
-        <w:t>h</w:t>
-      </w:r>
-      <w:r>
-        <w:t>ri</w:t>
-      </w:r>
-      <w:r>
-        <w:t xml:space="preserve">stian = </w:t>
-      </w:r>
-      <w:r>
-        <w:t>geel</w:t>
-      </w:r>
-    </w:p>
-    <w:p>
-      <w:r>
-        <w:t>Fred = groen</w:t>
-      </w:r>
-    </w:p>
-    <w:p>
-      <w:r>
-        <w:lastRenderedPageBreak/>
-        <w:t>Elke student</w:t>
-      </w:r>
-    </w:p>
-    <w:p>
-      <w:r>
-        <w:t>Kiest minimaal 1 onderwerp uit elke lijst en maakt dit op het dashboard zichtbaar. Elke student kiest dus minimaal 3 onderwerpen in totaal: 1 uit A, 1 uit B en 1 uit C. (een groepje van 3 maakt zo dus 9 items op het dasboard)</w:t>
-      </w:r>
-    </w:p>
-    <w:p>
-      <w:r>
-        <w:t xml:space="preserve">Lijst A Tonen van actuele data </w:t>
-      </w:r>
-    </w:p>
-    <w:p>
-      <w:r>
-        <w:rPr>
-          <w:highlight w:val="yellow"/>
-        </w:rPr>
-        <w:t>4. De actuele buiten temperatuur</w:t>
-      </w:r>
-      <w:r>
-        <w:t xml:space="preserve"> </w:t>
-      </w:r>
-    </w:p>
-    <w:p>
-      <w:r>
-        <w:rPr>
-          <w:highlight w:val="cyan"/>
-        </w:rPr>
-        <w:t>5. De zonsopkomst en zonsondergan</w:t>
-      </w:r>
-      <w:r>
-        <w:rPr>
-          <w:highlight w:val="cyan"/>
-        </w:rPr>
-        <w:t>g</w:t>
-      </w:r>
-      <w:r>
-        <w:t xml:space="preserve"> </w:t>
-      </w:r>
-      <w:r>
-        <w:t>(</w:t>
-      </w:r>
-      <w:r>
-        <w:t>l</w:t>
-      </w:r>
-      <w:r>
-        <w:t>ichtsensoren)</w:t>
-      </w:r>
-      <w:r>
-        <w:t xml:space="preserve"> </w:t>
-      </w:r>
-      <w:r>
-        <w:t>(lijngrafiek</w:t>
-      </w:r>
-      <w:r>
-        <w:t>) (x = licht y = tijd)</w:t>
-      </w:r>
-    </w:p>
-    <w:p>
-      <w:r>
-        <w:rPr>
-          <w:highlight w:val="green"/>
-        </w:rPr>
-        <w:t>6. De weersverwachtin</w:t>
-      </w:r>
-      <w:r>
-        <w:rPr>
-          <w:highlight w:val="green"/>
-        </w:rPr>
-        <w:t>g</w:t>
-      </w:r>
-      <w:r>
-        <w:t xml:space="preserve"> (API</w:t>
-      </w:r>
-      <w:r>
-        <w:t xml:space="preserve"> gebruiken</w:t>
-      </w:r>
-      <w:r>
-        <w:t>)</w:t>
-      </w:r>
-    </w:p>
-    <w:p>
-      <w:r>
-        <w:t xml:space="preserve">7. Eigen inbreng </w:t>
-      </w:r>
-    </w:p>
-    <w:p/>
-    <w:p>
-      <w:r>
-        <w:t xml:space="preserve">Lijst B Grafieken </w:t>
-      </w:r>
-    </w:p>
-    <w:p>
-      <w:r>
-        <w:rPr>
-          <w:highlight w:val="cyan"/>
-        </w:rPr>
-        <w:t>1. Energieverbruik</w:t>
-      </w:r>
-      <w:r>
-        <w:t xml:space="preserve"> </w:t>
-      </w:r>
-      <w:r>
-        <w:t>(nummer)</w:t>
-      </w:r>
-    </w:p>
-    <w:p>
-      <w:r>
-        <w:rPr>
-          <w:highlight w:val="green"/>
-        </w:rPr>
-        <w:t>2</w:t>
-      </w:r>
-      <w:r>
-        <w:rPr>
-          <w:highlight w:val="green"/>
-        </w:rPr>
-        <w:t>. Opbrengst energie van zonnepanele</w:t>
-      </w:r>
-      <w:r>
-        <w:rPr>
-          <w:highlight w:val="green"/>
-        </w:rPr>
-        <w:t>n</w:t>
-      </w:r>
-      <w:r>
-        <w:t xml:space="preserve"> </w:t>
-      </w:r>
-      <w:r>
-        <w:t>(lichtsensoren)</w:t>
-      </w:r>
-      <w:r>
-        <w:t>(nummer) (dummy data)</w:t>
-      </w:r>
-    </w:p>
-    <w:p>
-      <w:r>
-        <w:rPr>
-          <w:highlight w:val="yellow"/>
-        </w:rPr>
-        <w:t>3</w:t>
-      </w:r>
-      <w:r>
-        <w:rPr>
-          <w:highlight w:val="yellow"/>
-        </w:rPr>
-        <w:t>. Buiten- en binnentemperatuur</w:t>
-      </w:r>
-      <w:r>
-        <w:t xml:space="preserve"> </w:t>
-      </w:r>
-      <w:r>
-        <w:t xml:space="preserve">(lijngrafiek) (x = </w:t>
-      </w:r>
-      <w:r>
-        <w:t>warmte</w:t>
-      </w:r>
-      <w:r>
-        <w:t xml:space="preserve"> y = tijd)</w:t>
-      </w:r>
-    </w:p>
-    <w:p>
-      <w:r>
-        <w:t>4. Eigen inbreng</w:t>
-      </w:r>
-    </w:p>
-    <w:p>
-      <w:r>
-        <w:tab/>
-      </w:r>
-    </w:p>
-    <w:p>
-      <w:r>
-        <w:t xml:space="preserve"> Lijst C Meten en/of regelen </w:t>
-      </w:r>
-    </w:p>
-    <w:p>
-      <w:r>
-        <w:t>(Visuele display, geel is aan donkerblauw is uit)</w:t>
-      </w:r>
-    </w:p>
-    <w:p>
-      <w:r>
-        <w:rPr>
-          <w:highlight w:val="yellow"/>
-        </w:rPr>
-        <w:t>1</w:t>
-      </w:r>
-      <w:r>
-        <w:rPr>
-          <w:highlight w:val="yellow"/>
-        </w:rPr>
-        <w:t>. Ik kan op het dashboard zien of een lamp, in het huisje, aan of uit is.</w:t>
-      </w:r>
-      <w:r>
-        <w:t xml:space="preserve"> </w:t>
-      </w:r>
-    </w:p>
-    <w:p>
-      <w:r>
-        <w:rPr>
-          <w:highlight w:val="green"/>
-        </w:rPr>
-        <w:t>2</w:t>
-      </w:r>
-      <w:r>
-        <w:rPr>
-          <w:highlight w:val="green"/>
-        </w:rPr>
-        <w:t xml:space="preserve">. Ik kan via het dashboard een lamp, in het huisje, aan of uit zetten. </w:t>
-      </w:r>
-      <w:r>
-        <w:rPr>
-          <w:highlight w:val="green"/>
-        </w:rPr>
-        <w:t>(</w:t>
-      </w:r>
-      <w:r>
-        <w:rPr>
-          <w:highlight w:val="green"/>
-        </w:rPr>
-        <w:t>Knopje</w:t>
-      </w:r>
-      <w:r>
-        <w:rPr>
-          <w:highlight w:val="green"/>
-        </w:rPr>
-        <w:t>)</w:t>
-      </w:r>
-    </w:p>
-    <w:p>
-      <w:r>
-        <w:rPr>
-          <w:highlight w:val="cyan"/>
-        </w:rPr>
-        <w:t>3</w:t>
-      </w:r>
-      <w:r>
-        <w:rPr>
-          <w:highlight w:val="cyan"/>
-        </w:rPr>
-        <w:t>. Ik kan als het een bepaalde tijd is een lamp, in het huisje, uit of aan laten gaan.</w:t>
-      </w:r>
-    </w:p>
-    <w:p>
-      <w:r>
-        <w:t xml:space="preserve"> </w:t>
-      </w:r>
-      <w:r>
-        <w:t>4</w:t>
-      </w:r>
-      <w:r>
-        <w:t>. Eigen inbreng.</w:t>
-      </w:r>
-    </w:p>
-    <w:p/>
-    <w:p/>
-    <w:p/>
-    <w:p>
-      <w:pPr>
-        <w:rPr>
-          <w:color w:val="0A2F41" w:themeColor="accent1" w:themeShade="80"/>
-          <w:sz w:val="28"/>
-          <w:szCs w:val="28"/>
-        </w:rPr>
-      </w:pPr>
-      <w:r>
-        <w:rPr>
-          <w:color w:val="0A2F41" w:themeColor="accent1" w:themeShade="80"/>
-          <w:sz w:val="28"/>
-          <w:szCs w:val="28"/>
-        </w:rPr>
-        <w:t>R</w:t>
-      </w:r>
-      <w:r>
-        <w:rPr>
-          <w:color w:val="0A2F41" w:themeColor="accent1" w:themeShade="80"/>
-          <w:sz w:val="28"/>
-          <w:szCs w:val="28"/>
-        </w:rPr>
-        <w:t>ubrics</w:t>
-      </w:r>
       <w:r>
         <w:rPr>
           <w:color w:val="0A2F41" w:themeColor="accent1" w:themeShade="80"/>
@@ -1093,13 +852,99 @@
       </w:r>
     </w:p>
     <w:p>
-      <w:r>
-        <w:t xml:space="preserve">M3SKILLS&gt; html/css, JavaScript, professionaliseren </w:t>
-      </w:r>
-    </w:p>
-    <w:p>
-      <w:r>
-        <w:t xml:space="preserve">M3PROG&gt; php, Mysql, professionaliseren </w:t>
+      <w:pPr>
+        <w:rPr>
+          <w:lang w:val="en-US"/>
+        </w:rPr>
+      </w:pPr>
+      <w:r>
+        <w:rPr>
+          <w:lang w:val="en-US"/>
+        </w:rPr>
+        <w:t>M3SKILLS&gt; html/</w:t>
+      </w:r>
+      <w:proofErr w:type="spellStart"/>
+      <w:r>
+        <w:rPr>
+          <w:lang w:val="en-US"/>
+        </w:rPr>
+        <w:t>css</w:t>
+      </w:r>
+      <w:proofErr w:type="spellEnd"/>
+      <w:r>
+        <w:rPr>
+          <w:lang w:val="en-US"/>
+        </w:rPr>
+        <w:t xml:space="preserve">, JavaScript, </w:t>
+      </w:r>
+      <w:proofErr w:type="spellStart"/>
+      <w:r>
+        <w:rPr>
+          <w:lang w:val="en-US"/>
+        </w:rPr>
+        <w:t>professionaliseren</w:t>
+      </w:r>
+      <w:proofErr w:type="spellEnd"/>
+      <w:r>
+        <w:rPr>
+          <w:lang w:val="en-US"/>
+        </w:rPr>
+        <w:t xml:space="preserve"> </w:t>
+      </w:r>
+    </w:p>
+    <w:p>
+      <w:pPr>
+        <w:rPr>
+          <w:lang w:val="en-US"/>
+        </w:rPr>
+      </w:pPr>
+      <w:r>
+        <w:rPr>
+          <w:lang w:val="en-US"/>
+        </w:rPr>
+        <w:t xml:space="preserve">M3PROG&gt; </w:t>
+      </w:r>
+      <w:proofErr w:type="spellStart"/>
+      <w:r>
+        <w:rPr>
+          <w:lang w:val="en-US"/>
+        </w:rPr>
+        <w:t>php</w:t>
+      </w:r>
+      <w:proofErr w:type="spellEnd"/>
+      <w:r>
+        <w:rPr>
+          <w:lang w:val="en-US"/>
+        </w:rPr>
+        <w:t xml:space="preserve">, </w:t>
+      </w:r>
+      <w:proofErr w:type="spellStart"/>
+      <w:r>
+        <w:rPr>
+          <w:lang w:val="en-US"/>
+        </w:rPr>
+        <w:t>Mysql</w:t>
+      </w:r>
+      <w:proofErr w:type="spellEnd"/>
+      <w:r>
+        <w:rPr>
+          <w:lang w:val="en-US"/>
+        </w:rPr>
+        <w:t xml:space="preserve">, </w:t>
+      </w:r>
+      <w:proofErr w:type="spellStart"/>
+      <w:r>
+        <w:rPr>
+          <w:lang w:val="en-US"/>
+        </w:rPr>
+        <w:t>professionaliseren</w:t>
+      </w:r>
+      <w:proofErr w:type="spellEnd"/>
+      <w:r>
+        <w:rPr>
+          <w:lang w:val="en-US"/>
+        </w:rPr>
+        <w:t xml:space="preserve"> </w:t>
       </w:r>
     </w:p>
     <w:p>
@@ -1109,7 +954,15 @@
     </w:p>
     <w:p>
       <w:r>
-        <w:t>M3BWP (IoT)&gt; IDE-gebruik</w:t>
+        <w:t>M3BWP (</w:t>
+      </w:r>
+      <w:proofErr w:type="spellStart"/>
+      <w:r>
+        <w:t>IoT</w:t>
+      </w:r>
+      <w:proofErr w:type="spellEnd"/>
+      <w:r>
+        <w:t>)&gt; IDE-gebruik</w:t>
       </w:r>
     </w:p>
     <w:p/>

</xml_diff>

<commit_message>
opdrachten geplaats in index en pie chart gemaakt
</commit_message>
<xml_diff>
--- a/project_info/Home ctrl assignment.docx
+++ b/project_info/Home ctrl assignment.docx
@@ -560,227 +560,230 @@
         <w:t xml:space="preserve"> </w:t>
       </w:r>
       <w:r>
+        <w:t>(verteld de tijd)</w:t>
+      </w:r>
+    </w:p>
+    <w:p>
+      <w:r>
+        <w:rPr>
+          <w:highlight w:val="green"/>
+        </w:rPr>
+        <w:t>6. De weersverwachtin</w:t>
+      </w:r>
+      <w:r>
+        <w:rPr>
+          <w:highlight w:val="green"/>
+        </w:rPr>
+        <w:t>g</w:t>
+      </w:r>
+      <w:r>
+        <w:t xml:space="preserve"> (API</w:t>
+      </w:r>
+      <w:r>
+        <w:t xml:space="preserve"> gebruiken</w:t>
+      </w:r>
+      <w:r>
+        <w:t>)</w:t>
+      </w:r>
+    </w:p>
+    <w:p>
+      <w:r>
+        <w:t xml:space="preserve">7. Eigen inbreng </w:t>
+      </w:r>
+    </w:p>
+    <w:p/>
+    <w:p>
+      <w:r>
+        <w:t xml:space="preserve">Lijst B Grafieken </w:t>
+      </w:r>
+    </w:p>
+    <w:p>
+      <w:r>
+        <w:rPr>
+          <w:highlight w:val="cyan"/>
+        </w:rPr>
+        <w:t>1. Energieverbruik</w:t>
+      </w:r>
+      <w:r>
+        <w:t xml:space="preserve"> </w:t>
+      </w:r>
+      <w:r>
+        <w:t>(nummer</w:t>
+      </w:r>
+      <w:r>
+        <w:t xml:space="preserve"> dummy data</w:t>
+      </w:r>
+      <w:r>
+        <w:t>)</w:t>
+      </w:r>
+      <w:r>
+        <w:t xml:space="preserve"> </w:t>
+      </w:r>
+      <w:r>
+        <w:t xml:space="preserve">(pi </w:t>
+      </w:r>
+      <w:proofErr w:type="spellStart"/>
+      <w:r>
+        <w:t>chart</w:t>
+      </w:r>
+      <w:proofErr w:type="spellEnd"/>
+      <w:r>
+        <w:t>)</w:t>
+      </w:r>
+    </w:p>
+    <w:p>
+      <w:r>
+        <w:rPr>
+          <w:highlight w:val="green"/>
+        </w:rPr>
+        <w:t>2</w:t>
+      </w:r>
+      <w:r>
+        <w:rPr>
+          <w:highlight w:val="green"/>
+        </w:rPr>
+        <w:t>. Opbrengst energie van zonnepanele</w:t>
+      </w:r>
+      <w:r>
+        <w:rPr>
+          <w:highlight w:val="green"/>
+        </w:rPr>
+        <w:t>n</w:t>
+      </w:r>
+      <w:r>
+        <w:t xml:space="preserve"> </w:t>
+      </w:r>
+      <w:r>
+        <w:t>(lichtsensoren)</w:t>
+      </w:r>
+      <w:r>
+        <w:t>(nummer) (dummy data)</w:t>
+      </w:r>
+    </w:p>
+    <w:p>
+      <w:r>
+        <w:rPr>
+          <w:highlight w:val="yellow"/>
+        </w:rPr>
+        <w:t>3</w:t>
+      </w:r>
+      <w:r>
+        <w:rPr>
+          <w:highlight w:val="yellow"/>
+        </w:rPr>
+        <w:t>. Buiten- en binnentemperatuur</w:t>
+      </w:r>
+      <w:r>
+        <w:t xml:space="preserve"> </w:t>
+      </w:r>
+      <w:r>
+        <w:t xml:space="preserve">(lijngrafiek) (x = </w:t>
+      </w:r>
+      <w:r>
+        <w:t>warmte</w:t>
+      </w:r>
+      <w:r>
+        <w:t xml:space="preserve"> y = tijd)</w:t>
+      </w:r>
+    </w:p>
+    <w:p>
+      <w:r>
+        <w:t>4. Eigen inbreng</w:t>
+      </w:r>
+    </w:p>
+    <w:p/>
+    <w:p/>
+    <w:p/>
+    <w:p>
+      <w:r>
+        <w:t xml:space="preserve">Lijst C Meten en/of regelen </w:t>
+      </w:r>
+    </w:p>
+    <w:p>
+      <w:r>
+        <w:t>(Visuele display, geel is aan donkerblauw is uit)</w:t>
+      </w:r>
+    </w:p>
+    <w:p>
+      <w:r>
+        <w:rPr>
+          <w:highlight w:val="yellow"/>
+        </w:rPr>
+        <w:t>1</w:t>
+      </w:r>
+      <w:r>
+        <w:rPr>
+          <w:highlight w:val="yellow"/>
+        </w:rPr>
+        <w:t>. Ik kan op het dashboard zien of een lamp, in het huisje, aan of uit is.</w:t>
+      </w:r>
+      <w:r>
+        <w:t xml:space="preserve"> </w:t>
+      </w:r>
+    </w:p>
+    <w:p>
+      <w:r>
+        <w:rPr>
+          <w:highlight w:val="green"/>
+        </w:rPr>
+        <w:t>2</w:t>
+      </w:r>
+      <w:r>
+        <w:rPr>
+          <w:highlight w:val="green"/>
+        </w:rPr>
+        <w:t xml:space="preserve">. Ik kan via het dashboard een lamp, in het huisje, aan of uit zetten. </w:t>
+      </w:r>
+      <w:r>
+        <w:rPr>
+          <w:highlight w:val="green"/>
+        </w:rPr>
         <w:t>(</w:t>
       </w:r>
       <w:r>
-        <w:t>l</w:t>
-      </w:r>
-      <w:r>
-        <w:t>ichtsensoren)</w:t>
-      </w:r>
+        <w:rPr>
+          <w:highlight w:val="green"/>
+        </w:rPr>
+        <w:t>Knopje</w:t>
+      </w:r>
+      <w:r>
+        <w:rPr>
+          <w:highlight w:val="green"/>
+        </w:rPr>
+        <w:t>)</w:t>
+      </w:r>
+    </w:p>
+    <w:p>
+      <w:r>
+        <w:rPr>
+          <w:highlight w:val="cyan"/>
+        </w:rPr>
+        <w:t>3</w:t>
+      </w:r>
+      <w:r>
+        <w:rPr>
+          <w:highlight w:val="cyan"/>
+        </w:rPr>
+        <w:t>. Ik kan als het een bepaalde tijd is een lamp, in het huisje, uit of aan laten gaan.</w:t>
+      </w:r>
+    </w:p>
+    <w:p>
       <w:r>
         <w:t xml:space="preserve"> </w:t>
       </w:r>
       <w:r>
-        <w:t>(lijngrafiek</w:t>
-      </w:r>
-      <w:r>
-        <w:t>) (x = licht y = tijd)</w:t>
-      </w:r>
-    </w:p>
-    <w:p>
-      <w:r>
-        <w:rPr>
-          <w:highlight w:val="green"/>
-        </w:rPr>
-        <w:t>6. De weersverwachtin</w:t>
-      </w:r>
-      <w:r>
-        <w:rPr>
-          <w:highlight w:val="green"/>
-        </w:rPr>
-        <w:t>g</w:t>
-      </w:r>
-      <w:r>
-        <w:t xml:space="preserve"> (API</w:t>
-      </w:r>
-      <w:r>
-        <w:t xml:space="preserve"> gebruiken</w:t>
-      </w:r>
-      <w:r>
-        <w:t>)</w:t>
-      </w:r>
-    </w:p>
-    <w:p>
-      <w:r>
-        <w:t xml:space="preserve">7. Eigen inbreng </w:t>
-      </w:r>
-    </w:p>
-    <w:p/>
-    <w:p>
-      <w:r>
-        <w:t xml:space="preserve">Lijst B Grafieken </w:t>
-      </w:r>
-    </w:p>
-    <w:p>
-      <w:r>
-        <w:rPr>
-          <w:highlight w:val="cyan"/>
-        </w:rPr>
-        <w:t>1. Energieverbruik</w:t>
-      </w:r>
-      <w:r>
-        <w:t xml:space="preserve"> </w:t>
-      </w:r>
-      <w:r>
-        <w:t>(nummer</w:t>
-      </w:r>
-      <w:r>
-        <w:t xml:space="preserve"> dummy data</w:t>
-      </w:r>
-      <w:r>
-        <w:t>)</w:t>
-      </w:r>
-    </w:p>
-    <w:p>
-      <w:r>
-        <w:rPr>
-          <w:highlight w:val="green"/>
-        </w:rPr>
-        <w:t>2</w:t>
-      </w:r>
-      <w:r>
-        <w:rPr>
-          <w:highlight w:val="green"/>
-        </w:rPr>
-        <w:t>. Opbrengst energie van zonnepanele</w:t>
-      </w:r>
-      <w:r>
-        <w:rPr>
-          <w:highlight w:val="green"/>
-        </w:rPr>
-        <w:t>n</w:t>
-      </w:r>
-      <w:r>
-        <w:t xml:space="preserve"> </w:t>
-      </w:r>
-      <w:r>
-        <w:t>(lichtsensoren)</w:t>
-      </w:r>
-      <w:r>
-        <w:t>(nummer) (dummy data)</w:t>
-      </w:r>
-    </w:p>
-    <w:p>
-      <w:r>
-        <w:rPr>
-          <w:highlight w:val="yellow"/>
-        </w:rPr>
-        <w:t>3</w:t>
-      </w:r>
-      <w:r>
-        <w:rPr>
-          <w:highlight w:val="yellow"/>
-        </w:rPr>
-        <w:t>. Buiten- en binnentemperatuur</w:t>
-      </w:r>
-      <w:r>
-        <w:t xml:space="preserve"> </w:t>
-      </w:r>
-      <w:r>
-        <w:t xml:space="preserve">(lijngrafiek) (x = </w:t>
-      </w:r>
-      <w:r>
-        <w:t>warmte</w:t>
-      </w:r>
-      <w:r>
-        <w:t xml:space="preserve"> y = tijd)</w:t>
-      </w:r>
-    </w:p>
-    <w:p>
-      <w:r>
-        <w:t>4. Eigen inbreng</w:t>
-      </w:r>
-    </w:p>
-    <w:p>
-      <w:r>
-        <w:tab/>
-      </w:r>
-    </w:p>
-    <w:p>
-      <w:r>
-        <w:t xml:space="preserve"> Lijst C Meten en/of regelen </w:t>
-      </w:r>
-    </w:p>
-    <w:p>
-      <w:r>
-        <w:t>(Visuele display, geel is aan donkerblauw is uit)</w:t>
-      </w:r>
-    </w:p>
-    <w:p>
-      <w:r>
-        <w:rPr>
-          <w:highlight w:val="yellow"/>
-        </w:rPr>
-        <w:t>1</w:t>
-      </w:r>
-      <w:r>
-        <w:rPr>
-          <w:highlight w:val="yellow"/>
-        </w:rPr>
-        <w:t>. Ik kan op het dashboard zien of een lamp, in het huisje, aan of uit is.</w:t>
-      </w:r>
-      <w:r>
-        <w:t xml:space="preserve"> </w:t>
-      </w:r>
-    </w:p>
-    <w:p>
-      <w:r>
-        <w:rPr>
-          <w:highlight w:val="green"/>
-        </w:rPr>
-        <w:t>2</w:t>
-      </w:r>
-      <w:r>
-        <w:rPr>
-          <w:highlight w:val="green"/>
-        </w:rPr>
-        <w:t xml:space="preserve">. Ik kan via het dashboard een lamp, in het huisje, aan of uit zetten. </w:t>
-      </w:r>
-      <w:r>
-        <w:rPr>
-          <w:highlight w:val="green"/>
-        </w:rPr>
-        <w:t>(</w:t>
-      </w:r>
-      <w:r>
-        <w:rPr>
-          <w:highlight w:val="green"/>
-        </w:rPr>
-        <w:t>Knopje</w:t>
-      </w:r>
-      <w:r>
-        <w:rPr>
-          <w:highlight w:val="green"/>
-        </w:rPr>
-        <w:t>)</w:t>
-      </w:r>
-    </w:p>
-    <w:p>
-      <w:r>
-        <w:rPr>
-          <w:highlight w:val="cyan"/>
-        </w:rPr>
-        <w:t>3</w:t>
-      </w:r>
-      <w:r>
-        <w:rPr>
-          <w:highlight w:val="cyan"/>
-        </w:rPr>
-        <w:t>. Ik kan als het een bepaalde tijd is een lamp, in het huisje, uit of aan laten gaan.</w:t>
-      </w:r>
-    </w:p>
-    <w:p>
-      <w:r>
-        <w:t xml:space="preserve"> </w:t>
-      </w:r>
-      <w:r>
         <w:t>4</w:t>
       </w:r>
       <w:r>
         <w:t>. Eigen inbreng.</w:t>
       </w:r>
     </w:p>
+    <w:p/>
+    <w:p/>
+    <w:p/>
+    <w:p/>
+    <w:p/>
+    <w:p/>
     <w:p/>
     <w:p/>
     <w:p/>
@@ -842,7 +845,6 @@
     <w:p/>
     <w:p>
       <w:r>
-        <w:lastRenderedPageBreak/>
         <w:t xml:space="preserve">Welke units hebben welke beoordeling? </w:t>
       </w:r>
     </w:p>
@@ -973,11 +975,10 @@
         <w:rPr>
           <w:noProof/>
         </w:rPr>
-        <w:lastRenderedPageBreak/>
         <w:drawing>
-          <wp:inline distT="0" distB="0" distL="0" distR="0" wp14:anchorId="25CE412E" wp14:editId="74A743B8">
-            <wp:extent cx="4701947" cy="6614733"/>
-            <wp:effectExtent l="0" t="0" r="3810" b="0"/>
+          <wp:inline distT="0" distB="0" distL="0" distR="0" wp14:anchorId="25CE412E" wp14:editId="1F5961D2">
+            <wp:extent cx="1737360" cy="2444130"/>
+            <wp:effectExtent l="0" t="0" r="0" b="0"/>
             <wp:docPr id="1339446372" name="Picture 1" descr="A white sheet with black text&#10;&#10;Description automatically generated"/>
             <wp:cNvGraphicFramePr>
               <a:graphicFrameLocks xmlns:a="http://schemas.openxmlformats.org/drawingml/2006/main" noChangeAspect="1"/>
@@ -998,7 +999,7 @@
                   <pic:spPr>
                     <a:xfrm>
                       <a:off x="0" y="0"/>
-                      <a:ext cx="4701947" cy="6614733"/>
+                      <a:ext cx="1739388" cy="2446983"/>
                     </a:xfrm>
                     <a:prstGeom prst="rect">
                       <a:avLst/>
@@ -1020,9 +1021,9 @@
         </w:rPr>
         <w:lastRenderedPageBreak/>
         <w:drawing>
-          <wp:inline distT="0" distB="0" distL="0" distR="0" wp14:anchorId="4FDDEB05" wp14:editId="0F8DFE5A">
-            <wp:extent cx="4854361" cy="5387807"/>
-            <wp:effectExtent l="0" t="0" r="3810" b="3810"/>
+          <wp:inline distT="0" distB="0" distL="0" distR="0" wp14:anchorId="4FDDEB05" wp14:editId="2DAF7D97">
+            <wp:extent cx="2547117" cy="2827020"/>
+            <wp:effectExtent l="0" t="0" r="5715" b="0"/>
             <wp:docPr id="904558538" name="Picture 1" descr="A white grid with black text&#10;&#10;Description automatically generated"/>
             <wp:cNvGraphicFramePr>
               <a:graphicFrameLocks xmlns:a="http://schemas.openxmlformats.org/drawingml/2006/main" noChangeAspect="1"/>
@@ -1043,7 +1044,7 @@
                   <pic:spPr>
                     <a:xfrm>
                       <a:off x="0" y="0"/>
-                      <a:ext cx="4854361" cy="5387807"/>
+                      <a:ext cx="2548884" cy="2828981"/>
                     </a:xfrm>
                     <a:prstGeom prst="rect">
                       <a:avLst/>

</xml_diff>